<commit_message>
HW 3 Created, Q1, Q2 finished
</commit_message>
<xml_diff>
--- a/Project 1/CS342-Report.docx
+++ b/Project 1/CS342-Report.docx
@@ -339,14 +339,7 @@
           <w:sz w:val="24"/>
           <w:szCs w:val="24"/>
         </w:rPr>
-        <w:t>Total time = 0.002286 seconds</w:t>
-      </w:r>
-      <w:r>
-        <w:rPr>
-          <w:sz w:val="24"/>
-          <w:szCs w:val="24"/>
-        </w:rPr>
-        <w:t xml:space="preserve"> </w:t>
+        <w:t xml:space="preserve">Total time = 0.002286 seconds </w:t>
       </w:r>
     </w:p>
     <w:p>
@@ -1496,17 +1489,1581 @@
           <w:szCs w:val="28"/>
         </w:rPr>
         <w:lastRenderedPageBreak/>
-        <w:t xml:space="preserve">Sample commands that are used to test the </w:t>
-      </w:r>
-      <w:r>
+        <w:t>Sample commands that are used to test the tapped mode and their results.</w:t>
+      </w:r>
+    </w:p>
+    <w:p>
+      <w:pPr>
+        <w:rPr>
+          <w:sz w:val="24"/>
+          <w:szCs w:val="24"/>
+        </w:rPr>
+      </w:pPr>
+      <w:proofErr w:type="gramStart"/>
+      <w:r>
+        <w:rPr>
+          <w:sz w:val="24"/>
+          <w:szCs w:val="24"/>
+        </w:rPr>
+        <w:t>./</w:t>
+      </w:r>
+      <w:proofErr w:type="spellStart"/>
+      <w:proofErr w:type="gramEnd"/>
+      <w:r>
+        <w:rPr>
+          <w:sz w:val="24"/>
+          <w:szCs w:val="24"/>
+        </w:rPr>
+        <w:t>isp</w:t>
+      </w:r>
+      <w:proofErr w:type="spellEnd"/>
+      <w:r>
+        <w:rPr>
+          <w:sz w:val="24"/>
+          <w:szCs w:val="24"/>
+        </w:rPr>
+        <w:t xml:space="preserve"> 1000 2</w:t>
+      </w:r>
+    </w:p>
+    <w:p>
+      <w:pPr>
+        <w:rPr>
+          <w:sz w:val="24"/>
+          <w:szCs w:val="24"/>
+        </w:rPr>
+      </w:pPr>
+      <w:proofErr w:type="spellStart"/>
+      <w:r>
+        <w:rPr>
+          <w:sz w:val="24"/>
+          <w:szCs w:val="24"/>
+        </w:rPr>
+        <w:t>Isp</w:t>
+      </w:r>
+      <w:proofErr w:type="spellEnd"/>
+      <w:r>
+        <w:rPr>
+          <w:sz w:val="24"/>
+          <w:szCs w:val="24"/>
+        </w:rPr>
+        <w:t>$ ls</w:t>
+      </w:r>
+      <w:r>
+        <w:rPr>
+          <w:sz w:val="24"/>
+          <w:szCs w:val="24"/>
+        </w:rPr>
+        <w:tab/>
+      </w:r>
+    </w:p>
+    <w:p>
+      <w:pPr>
+        <w:rPr>
+          <w:sz w:val="24"/>
+          <w:szCs w:val="24"/>
+        </w:rPr>
+      </w:pPr>
+      <w:r>
+        <w:rPr>
+          <w:sz w:val="24"/>
+          <w:szCs w:val="24"/>
+        </w:rPr>
+        <w:tab/>
+        <w:t>Output:</w:t>
+      </w:r>
+    </w:p>
+    <w:p>
+      <w:pPr>
+        <w:ind w:left="720" w:firstLine="720"/>
+        <w:rPr>
+          <w:sz w:val="24"/>
+          <w:szCs w:val="24"/>
+        </w:rPr>
+      </w:pPr>
+      <w:r>
+        <w:rPr>
+          <w:sz w:val="24"/>
+          <w:szCs w:val="24"/>
+        </w:rPr>
+        <w:t xml:space="preserve"> </w:t>
+      </w:r>
+      <w:proofErr w:type="gramStart"/>
+      <w:r>
+        <w:rPr>
+          <w:sz w:val="24"/>
+          <w:szCs w:val="24"/>
+        </w:rPr>
+        <w:t xml:space="preserve">consumer  </w:t>
+      </w:r>
+      <w:proofErr w:type="spellStart"/>
+      <w:r>
+        <w:rPr>
+          <w:sz w:val="24"/>
+          <w:szCs w:val="24"/>
+        </w:rPr>
+        <w:t>consumer</w:t>
+      </w:r>
+      <w:proofErr w:type="gramEnd"/>
+      <w:r>
+        <w:rPr>
+          <w:sz w:val="24"/>
+          <w:szCs w:val="24"/>
+        </w:rPr>
+        <w:t>.c</w:t>
+      </w:r>
+      <w:proofErr w:type="spellEnd"/>
+      <w:r>
+        <w:rPr>
+          <w:sz w:val="24"/>
+          <w:szCs w:val="24"/>
+        </w:rPr>
+        <w:t xml:space="preserve">  </w:t>
+      </w:r>
+      <w:proofErr w:type="spellStart"/>
+      <w:r>
+        <w:rPr>
+          <w:sz w:val="24"/>
+          <w:szCs w:val="24"/>
+        </w:rPr>
+        <w:t>isp</w:t>
+      </w:r>
+      <w:proofErr w:type="spellEnd"/>
+      <w:r>
+        <w:rPr>
+          <w:sz w:val="24"/>
+          <w:szCs w:val="24"/>
+        </w:rPr>
+        <w:t xml:space="preserve">  </w:t>
+      </w:r>
+      <w:proofErr w:type="spellStart"/>
+      <w:r>
+        <w:rPr>
+          <w:sz w:val="24"/>
+          <w:szCs w:val="24"/>
+        </w:rPr>
+        <w:t>isp.c</w:t>
+      </w:r>
+      <w:proofErr w:type="spellEnd"/>
+      <w:r>
+        <w:rPr>
+          <w:sz w:val="24"/>
+          <w:szCs w:val="24"/>
+        </w:rPr>
+        <w:t xml:space="preserve">  </w:t>
+      </w:r>
+      <w:proofErr w:type="spellStart"/>
+      <w:r>
+        <w:rPr>
+          <w:sz w:val="24"/>
+          <w:szCs w:val="24"/>
+        </w:rPr>
+        <w:t>ispCopy.c</w:t>
+      </w:r>
+      <w:proofErr w:type="spellEnd"/>
+      <w:r>
+        <w:rPr>
+          <w:sz w:val="24"/>
+          <w:szCs w:val="24"/>
+        </w:rPr>
+        <w:t xml:space="preserve">  </w:t>
+      </w:r>
+      <w:proofErr w:type="spellStart"/>
+      <w:r>
+        <w:rPr>
+          <w:sz w:val="24"/>
+          <w:szCs w:val="24"/>
+        </w:rPr>
+        <w:t>Makefile</w:t>
+      </w:r>
+      <w:proofErr w:type="spellEnd"/>
+      <w:r>
+        <w:rPr>
+          <w:sz w:val="24"/>
+          <w:szCs w:val="24"/>
+        </w:rPr>
+        <w:t xml:space="preserve">  producer  </w:t>
+      </w:r>
+      <w:proofErr w:type="spellStart"/>
+      <w:r>
+        <w:rPr>
+          <w:sz w:val="24"/>
+          <w:szCs w:val="24"/>
+        </w:rPr>
+        <w:t>producer.c</w:t>
+      </w:r>
+      <w:proofErr w:type="spellEnd"/>
+    </w:p>
+    <w:p>
+      <w:pPr>
+        <w:ind w:left="720" w:firstLine="720"/>
+        <w:rPr>
+          <w:sz w:val="24"/>
+          <w:szCs w:val="24"/>
+        </w:rPr>
+      </w:pPr>
+      <w:r>
+        <w:rPr>
+          <w:sz w:val="24"/>
+          <w:szCs w:val="24"/>
+        </w:rPr>
+        <w:t>Total time = 0.002492 seconds</w:t>
+      </w:r>
+    </w:p>
+    <w:p>
+      <w:pPr>
+        <w:rPr>
+          <w:sz w:val="24"/>
+          <w:szCs w:val="24"/>
+        </w:rPr>
+      </w:pPr>
+    </w:p>
+    <w:p>
+      <w:pPr>
+        <w:rPr>
+          <w:sz w:val="24"/>
+          <w:szCs w:val="24"/>
+        </w:rPr>
+      </w:pPr>
+      <w:r>
+        <w:rPr>
+          <w:sz w:val="24"/>
+          <w:szCs w:val="24"/>
+        </w:rPr>
+        <w:t>$</w:t>
+      </w:r>
+      <w:proofErr w:type="spellStart"/>
+      <w:r>
+        <w:rPr>
+          <w:sz w:val="24"/>
+          <w:szCs w:val="24"/>
+        </w:rPr>
+        <w:t>isp</w:t>
+      </w:r>
+      <w:proofErr w:type="spellEnd"/>
+      <w:r>
+        <w:rPr>
+          <w:sz w:val="24"/>
+          <w:szCs w:val="24"/>
+        </w:rPr>
+        <w:t xml:space="preserve"> cp </w:t>
+      </w:r>
+      <w:proofErr w:type="spellStart"/>
+      <w:r>
+        <w:rPr>
+          <w:sz w:val="24"/>
+          <w:szCs w:val="24"/>
+        </w:rPr>
+        <w:t>isp.c</w:t>
+      </w:r>
+      <w:proofErr w:type="spellEnd"/>
+      <w:r>
+        <w:rPr>
+          <w:sz w:val="24"/>
+          <w:szCs w:val="24"/>
+        </w:rPr>
+        <w:t xml:space="preserve"> ispCopy2.c</w:t>
+      </w:r>
+    </w:p>
+    <w:p>
+      <w:pPr>
+        <w:rPr>
+          <w:sz w:val="24"/>
+          <w:szCs w:val="24"/>
+        </w:rPr>
+      </w:pPr>
+      <w:r>
+        <w:rPr>
+          <w:sz w:val="24"/>
+          <w:szCs w:val="24"/>
+        </w:rPr>
+        <w:tab/>
+        <w:t xml:space="preserve">Output: </w:t>
+      </w:r>
+    </w:p>
+    <w:p>
+      <w:pPr>
+        <w:rPr>
+          <w:sz w:val="24"/>
+          <w:szCs w:val="24"/>
+        </w:rPr>
+      </w:pPr>
+      <w:r>
+        <w:rPr>
+          <w:sz w:val="24"/>
+          <w:szCs w:val="24"/>
+        </w:rPr>
+        <w:tab/>
+      </w:r>
+      <w:r>
+        <w:rPr>
+          <w:sz w:val="24"/>
+          <w:szCs w:val="24"/>
+        </w:rPr>
+        <w:tab/>
+        <w:t>Total time = 0.002465 seconds</w:t>
+      </w:r>
+    </w:p>
+    <w:p>
+      <w:pPr>
+        <w:rPr>
+          <w:sz w:val="24"/>
+          <w:szCs w:val="24"/>
+        </w:rPr>
+      </w:pPr>
+      <w:r>
+        <w:rPr>
+          <w:sz w:val="24"/>
+          <w:szCs w:val="24"/>
+        </w:rPr>
+        <w:t>$</w:t>
+      </w:r>
+      <w:proofErr w:type="spellStart"/>
+      <w:r>
+        <w:rPr>
+          <w:sz w:val="24"/>
+          <w:szCs w:val="24"/>
+        </w:rPr>
+        <w:t>isp</w:t>
+      </w:r>
+      <w:proofErr w:type="spellEnd"/>
+      <w:r>
+        <w:rPr>
+          <w:sz w:val="24"/>
+          <w:szCs w:val="24"/>
+        </w:rPr>
+        <w:t xml:space="preserve"> ls -l | sort</w:t>
+      </w:r>
+    </w:p>
+    <w:p>
+      <w:pPr>
+        <w:rPr>
+          <w:sz w:val="24"/>
+          <w:szCs w:val="24"/>
+        </w:rPr>
+      </w:pPr>
+      <w:r>
+        <w:rPr>
+          <w:sz w:val="24"/>
+          <w:szCs w:val="24"/>
+        </w:rPr>
+        <w:tab/>
+        <w:t xml:space="preserve">Output: </w:t>
+      </w:r>
+    </w:p>
+    <w:p>
+      <w:pPr>
+        <w:ind w:left="1440"/>
+        <w:rPr>
+          <w:sz w:val="24"/>
+          <w:szCs w:val="24"/>
+        </w:rPr>
+      </w:pPr>
+      <w:r>
+        <w:rPr>
+          <w:sz w:val="24"/>
+          <w:szCs w:val="24"/>
+        </w:rPr>
+        <w:t>-</w:t>
+      </w:r>
+      <w:proofErr w:type="spellStart"/>
+      <w:r>
+        <w:rPr>
+          <w:sz w:val="24"/>
+          <w:szCs w:val="24"/>
+        </w:rPr>
+        <w:t>rw</w:t>
+      </w:r>
+      <w:proofErr w:type="spellEnd"/>
+      <w:r>
+        <w:rPr>
+          <w:sz w:val="24"/>
+          <w:szCs w:val="24"/>
+        </w:rPr>
+        <w:t>-</w:t>
+      </w:r>
+      <w:proofErr w:type="spellStart"/>
+      <w:r>
+        <w:rPr>
+          <w:sz w:val="24"/>
+          <w:szCs w:val="24"/>
+        </w:rPr>
+        <w:t>rw</w:t>
+      </w:r>
+      <w:proofErr w:type="spellEnd"/>
+      <w:r>
+        <w:rPr>
+          <w:sz w:val="24"/>
+          <w:szCs w:val="24"/>
+        </w:rPr>
+        <w:t xml:space="preserve">-r-- 1 </w:t>
+      </w:r>
+      <w:proofErr w:type="spellStart"/>
+      <w:r>
+        <w:rPr>
+          <w:sz w:val="24"/>
+          <w:szCs w:val="24"/>
+        </w:rPr>
+        <w:t>mustafa</w:t>
+      </w:r>
+      <w:proofErr w:type="spellEnd"/>
+      <w:r>
+        <w:rPr>
+          <w:sz w:val="24"/>
+          <w:szCs w:val="24"/>
+        </w:rPr>
+        <w:t xml:space="preserve"> </w:t>
+      </w:r>
+      <w:proofErr w:type="spellStart"/>
+      <w:r>
+        <w:rPr>
+          <w:sz w:val="24"/>
+          <w:szCs w:val="24"/>
+        </w:rPr>
+        <w:t>mustafa</w:t>
+      </w:r>
+      <w:proofErr w:type="spellEnd"/>
+      <w:r>
+        <w:rPr>
+          <w:sz w:val="24"/>
+          <w:szCs w:val="24"/>
+        </w:rPr>
+        <w:t xml:space="preserve"> 12012 </w:t>
+      </w:r>
+      <w:proofErr w:type="spellStart"/>
+      <w:r>
+        <w:rPr>
+          <w:sz w:val="24"/>
+          <w:szCs w:val="24"/>
+        </w:rPr>
+        <w:t>Şub</w:t>
+      </w:r>
+      <w:proofErr w:type="spellEnd"/>
+      <w:r>
+        <w:rPr>
+          <w:sz w:val="24"/>
+          <w:szCs w:val="24"/>
+        </w:rPr>
+        <w:t xml:space="preserve"> 23 22:33 </w:t>
+      </w:r>
+      <w:proofErr w:type="spellStart"/>
+      <w:r>
+        <w:rPr>
+          <w:sz w:val="24"/>
+          <w:szCs w:val="24"/>
+        </w:rPr>
+        <w:t>isp.c</w:t>
+      </w:r>
+      <w:proofErr w:type="spellEnd"/>
+    </w:p>
+    <w:p>
+      <w:pPr>
+        <w:ind w:left="1440"/>
+        <w:rPr>
+          <w:sz w:val="24"/>
+          <w:szCs w:val="24"/>
+        </w:rPr>
+      </w:pPr>
+      <w:r>
+        <w:rPr>
+          <w:sz w:val="24"/>
+          <w:szCs w:val="24"/>
+        </w:rPr>
+        <w:t>-</w:t>
+      </w:r>
+      <w:proofErr w:type="spellStart"/>
+      <w:r>
+        <w:rPr>
+          <w:sz w:val="24"/>
+          <w:szCs w:val="24"/>
+        </w:rPr>
+        <w:t>rw</w:t>
+      </w:r>
+      <w:proofErr w:type="spellEnd"/>
+      <w:r>
+        <w:rPr>
+          <w:sz w:val="24"/>
+          <w:szCs w:val="24"/>
+        </w:rPr>
+        <w:t>-</w:t>
+      </w:r>
+      <w:proofErr w:type="spellStart"/>
+      <w:r>
+        <w:rPr>
+          <w:sz w:val="24"/>
+          <w:szCs w:val="24"/>
+        </w:rPr>
+        <w:t>rw</w:t>
+      </w:r>
+      <w:proofErr w:type="spellEnd"/>
+      <w:r>
+        <w:rPr>
+          <w:sz w:val="24"/>
+          <w:szCs w:val="24"/>
+        </w:rPr>
+        <w:t xml:space="preserve">-r-- 1 </w:t>
+      </w:r>
+      <w:proofErr w:type="spellStart"/>
+      <w:r>
+        <w:rPr>
+          <w:sz w:val="24"/>
+          <w:szCs w:val="24"/>
+        </w:rPr>
+        <w:t>mustafa</w:t>
+      </w:r>
+      <w:proofErr w:type="spellEnd"/>
+      <w:r>
+        <w:rPr>
+          <w:sz w:val="24"/>
+          <w:szCs w:val="24"/>
+        </w:rPr>
+        <w:t xml:space="preserve"> </w:t>
+      </w:r>
+      <w:proofErr w:type="spellStart"/>
+      <w:r>
+        <w:rPr>
+          <w:sz w:val="24"/>
+          <w:szCs w:val="24"/>
+        </w:rPr>
+        <w:t>mustafa</w:t>
+      </w:r>
+      <w:proofErr w:type="spellEnd"/>
+      <w:r>
+        <w:rPr>
+          <w:sz w:val="24"/>
+          <w:szCs w:val="24"/>
+        </w:rPr>
+        <w:t xml:space="preserve"> 12012 </w:t>
+      </w:r>
+      <w:proofErr w:type="spellStart"/>
+      <w:r>
+        <w:rPr>
+          <w:sz w:val="24"/>
+          <w:szCs w:val="24"/>
+        </w:rPr>
+        <w:t>Şub</w:t>
+      </w:r>
+      <w:proofErr w:type="spellEnd"/>
+      <w:r>
+        <w:rPr>
+          <w:sz w:val="24"/>
+          <w:szCs w:val="24"/>
+        </w:rPr>
+        <w:t xml:space="preserve"> 23 23:19 </w:t>
+      </w:r>
+      <w:proofErr w:type="spellStart"/>
+      <w:r>
+        <w:rPr>
+          <w:sz w:val="24"/>
+          <w:szCs w:val="24"/>
+        </w:rPr>
+        <w:t>ispCopy.c</w:t>
+      </w:r>
+      <w:proofErr w:type="spellEnd"/>
+    </w:p>
+    <w:p>
+      <w:pPr>
+        <w:ind w:left="1440"/>
+        <w:rPr>
+          <w:sz w:val="24"/>
+          <w:szCs w:val="24"/>
+        </w:rPr>
+      </w:pPr>
+      <w:r>
+        <w:rPr>
+          <w:sz w:val="24"/>
+          <w:szCs w:val="24"/>
+        </w:rPr>
+        <w:t>-</w:t>
+      </w:r>
+      <w:proofErr w:type="spellStart"/>
+      <w:r>
+        <w:rPr>
+          <w:sz w:val="24"/>
+          <w:szCs w:val="24"/>
+        </w:rPr>
+        <w:t>rw</w:t>
+      </w:r>
+      <w:proofErr w:type="spellEnd"/>
+      <w:r>
+        <w:rPr>
+          <w:sz w:val="24"/>
+          <w:szCs w:val="24"/>
+        </w:rPr>
+        <w:t>-</w:t>
+      </w:r>
+      <w:proofErr w:type="spellStart"/>
+      <w:r>
+        <w:rPr>
+          <w:sz w:val="24"/>
+          <w:szCs w:val="24"/>
+        </w:rPr>
+        <w:t>rw</w:t>
+      </w:r>
+      <w:proofErr w:type="spellEnd"/>
+      <w:r>
+        <w:rPr>
+          <w:sz w:val="24"/>
+          <w:szCs w:val="24"/>
+        </w:rPr>
+        <w:t xml:space="preserve">-r-- 1 </w:t>
+      </w:r>
+      <w:proofErr w:type="spellStart"/>
+      <w:r>
+        <w:rPr>
+          <w:sz w:val="24"/>
+          <w:szCs w:val="24"/>
+        </w:rPr>
+        <w:t>mustafa</w:t>
+      </w:r>
+      <w:proofErr w:type="spellEnd"/>
+      <w:r>
+        <w:rPr>
+          <w:sz w:val="24"/>
+          <w:szCs w:val="24"/>
+        </w:rPr>
+        <w:t xml:space="preserve"> </w:t>
+      </w:r>
+      <w:proofErr w:type="spellStart"/>
+      <w:r>
+        <w:rPr>
+          <w:sz w:val="24"/>
+          <w:szCs w:val="24"/>
+        </w:rPr>
+        <w:t>mustafa</w:t>
+      </w:r>
+      <w:proofErr w:type="spellEnd"/>
+      <w:r>
+        <w:rPr>
+          <w:sz w:val="24"/>
+          <w:szCs w:val="24"/>
+        </w:rPr>
+        <w:t xml:space="preserve"> 12012 </w:t>
+      </w:r>
+      <w:proofErr w:type="spellStart"/>
+      <w:r>
+        <w:rPr>
+          <w:sz w:val="24"/>
+          <w:szCs w:val="24"/>
+        </w:rPr>
+        <w:t>Şub</w:t>
+      </w:r>
+      <w:proofErr w:type="spellEnd"/>
+      <w:r>
+        <w:rPr>
+          <w:sz w:val="24"/>
+          <w:szCs w:val="24"/>
+        </w:rPr>
+        <w:t xml:space="preserve"> 23 23:23 ispCopy2.c</w:t>
+      </w:r>
+    </w:p>
+    <w:p>
+      <w:pPr>
+        <w:ind w:left="1440"/>
+        <w:rPr>
+          <w:sz w:val="24"/>
+          <w:szCs w:val="24"/>
+        </w:rPr>
+      </w:pPr>
+      <w:r>
+        <w:rPr>
+          <w:sz w:val="24"/>
+          <w:szCs w:val="24"/>
+        </w:rPr>
+        <w:t>-</w:t>
+      </w:r>
+      <w:proofErr w:type="spellStart"/>
+      <w:r>
+        <w:rPr>
+          <w:sz w:val="24"/>
+          <w:szCs w:val="24"/>
+        </w:rPr>
+        <w:t>rw</w:t>
+      </w:r>
+      <w:proofErr w:type="spellEnd"/>
+      <w:r>
+        <w:rPr>
+          <w:sz w:val="24"/>
+          <w:szCs w:val="24"/>
+        </w:rPr>
+        <w:t>-</w:t>
+      </w:r>
+      <w:proofErr w:type="spellStart"/>
+      <w:r>
+        <w:rPr>
+          <w:sz w:val="24"/>
+          <w:szCs w:val="24"/>
+        </w:rPr>
+        <w:t>rw</w:t>
+      </w:r>
+      <w:proofErr w:type="spellEnd"/>
+      <w:r>
+        <w:rPr>
+          <w:sz w:val="24"/>
+          <w:szCs w:val="24"/>
+        </w:rPr>
+        <w:t xml:space="preserve">-r-- 1 </w:t>
+      </w:r>
+      <w:proofErr w:type="spellStart"/>
+      <w:r>
+        <w:rPr>
+          <w:sz w:val="24"/>
+          <w:szCs w:val="24"/>
+        </w:rPr>
+        <w:t>mustafa</w:t>
+      </w:r>
+      <w:proofErr w:type="spellEnd"/>
+      <w:r>
+        <w:rPr>
+          <w:sz w:val="24"/>
+          <w:szCs w:val="24"/>
+        </w:rPr>
+        <w:t xml:space="preserve"> </w:t>
+      </w:r>
+      <w:proofErr w:type="spellStart"/>
+      <w:r>
+        <w:rPr>
+          <w:sz w:val="24"/>
+          <w:szCs w:val="24"/>
+        </w:rPr>
+        <w:t>mustafa</w:t>
+      </w:r>
+      <w:proofErr w:type="spellEnd"/>
+      <w:r>
+        <w:rPr>
+          <w:sz w:val="24"/>
+          <w:szCs w:val="24"/>
+        </w:rPr>
+        <w:t xml:space="preserve">   163 </w:t>
+      </w:r>
+      <w:proofErr w:type="spellStart"/>
+      <w:r>
+        <w:rPr>
+          <w:sz w:val="24"/>
+          <w:szCs w:val="24"/>
+        </w:rPr>
+        <w:t>Şub</w:t>
+      </w:r>
+      <w:proofErr w:type="spellEnd"/>
+      <w:r>
+        <w:rPr>
+          <w:sz w:val="24"/>
+          <w:szCs w:val="24"/>
+        </w:rPr>
+        <w:t xml:space="preserve"> 23 21:44 </w:t>
+      </w:r>
+      <w:proofErr w:type="spellStart"/>
+      <w:r>
+        <w:rPr>
+          <w:sz w:val="24"/>
+          <w:szCs w:val="24"/>
+        </w:rPr>
+        <w:t>consumer.c</w:t>
+      </w:r>
+      <w:proofErr w:type="spellEnd"/>
+    </w:p>
+    <w:p>
+      <w:pPr>
+        <w:ind w:left="1440"/>
+        <w:rPr>
+          <w:sz w:val="24"/>
+          <w:szCs w:val="24"/>
+        </w:rPr>
+      </w:pPr>
+      <w:r>
+        <w:rPr>
+          <w:sz w:val="24"/>
+          <w:szCs w:val="24"/>
+        </w:rPr>
+        <w:t>-</w:t>
+      </w:r>
+      <w:proofErr w:type="spellStart"/>
+      <w:r>
+        <w:rPr>
+          <w:sz w:val="24"/>
+          <w:szCs w:val="24"/>
+        </w:rPr>
+        <w:t>rw</w:t>
+      </w:r>
+      <w:proofErr w:type="spellEnd"/>
+      <w:r>
+        <w:rPr>
+          <w:sz w:val="24"/>
+          <w:szCs w:val="24"/>
+        </w:rPr>
+        <w:t>-</w:t>
+      </w:r>
+      <w:proofErr w:type="spellStart"/>
+      <w:r>
+        <w:rPr>
+          <w:sz w:val="24"/>
+          <w:szCs w:val="24"/>
+        </w:rPr>
+        <w:t>rw</w:t>
+      </w:r>
+      <w:proofErr w:type="spellEnd"/>
+      <w:r>
+        <w:rPr>
+          <w:sz w:val="24"/>
+          <w:szCs w:val="24"/>
+        </w:rPr>
+        <w:t xml:space="preserve">-r-- 1 </w:t>
+      </w:r>
+      <w:proofErr w:type="spellStart"/>
+      <w:r>
+        <w:rPr>
+          <w:sz w:val="24"/>
+          <w:szCs w:val="24"/>
+        </w:rPr>
+        <w:t>mustafa</w:t>
+      </w:r>
+      <w:proofErr w:type="spellEnd"/>
+      <w:r>
+        <w:rPr>
+          <w:sz w:val="24"/>
+          <w:szCs w:val="24"/>
+        </w:rPr>
+        <w:t xml:space="preserve"> </w:t>
+      </w:r>
+      <w:proofErr w:type="spellStart"/>
+      <w:r>
+        <w:rPr>
+          <w:sz w:val="24"/>
+          <w:szCs w:val="24"/>
+        </w:rPr>
+        <w:t>mustafa</w:t>
+      </w:r>
+      <w:proofErr w:type="spellEnd"/>
+      <w:r>
+        <w:rPr>
+          <w:sz w:val="24"/>
+          <w:szCs w:val="24"/>
+        </w:rPr>
+        <w:t xml:space="preserve">   230 </w:t>
+      </w:r>
+      <w:proofErr w:type="spellStart"/>
+      <w:r>
+        <w:rPr>
+          <w:sz w:val="24"/>
+          <w:szCs w:val="24"/>
+        </w:rPr>
+        <w:t>Şub</w:t>
+      </w:r>
+      <w:proofErr w:type="spellEnd"/>
+      <w:r>
+        <w:rPr>
+          <w:sz w:val="24"/>
+          <w:szCs w:val="24"/>
+        </w:rPr>
+        <w:t xml:space="preserve"> 14 10:47 </w:t>
+      </w:r>
+      <w:proofErr w:type="spellStart"/>
+      <w:r>
+        <w:rPr>
+          <w:sz w:val="24"/>
+          <w:szCs w:val="24"/>
+        </w:rPr>
+        <w:t>Makefile</w:t>
+      </w:r>
+      <w:proofErr w:type="spellEnd"/>
+    </w:p>
+    <w:p>
+      <w:pPr>
+        <w:ind w:left="1440"/>
+        <w:rPr>
+          <w:sz w:val="24"/>
+          <w:szCs w:val="24"/>
+        </w:rPr>
+      </w:pPr>
+      <w:r>
+        <w:rPr>
+          <w:sz w:val="24"/>
+          <w:szCs w:val="24"/>
+        </w:rPr>
+        <w:t>-</w:t>
+      </w:r>
+      <w:proofErr w:type="spellStart"/>
+      <w:r>
+        <w:rPr>
+          <w:sz w:val="24"/>
+          <w:szCs w:val="24"/>
+        </w:rPr>
+        <w:t>rw</w:t>
+      </w:r>
+      <w:proofErr w:type="spellEnd"/>
+      <w:r>
+        <w:rPr>
+          <w:sz w:val="24"/>
+          <w:szCs w:val="24"/>
+        </w:rPr>
+        <w:t>-</w:t>
+      </w:r>
+      <w:proofErr w:type="spellStart"/>
+      <w:r>
+        <w:rPr>
+          <w:sz w:val="24"/>
+          <w:szCs w:val="24"/>
+        </w:rPr>
+        <w:t>rw</w:t>
+      </w:r>
+      <w:proofErr w:type="spellEnd"/>
+      <w:r>
+        <w:rPr>
+          <w:sz w:val="24"/>
+          <w:szCs w:val="24"/>
+        </w:rPr>
+        <w:t xml:space="preserve">-r-- 1 </w:t>
+      </w:r>
+      <w:proofErr w:type="spellStart"/>
+      <w:r>
+        <w:rPr>
+          <w:sz w:val="24"/>
+          <w:szCs w:val="24"/>
+        </w:rPr>
+        <w:t>mustafa</w:t>
+      </w:r>
+      <w:proofErr w:type="spellEnd"/>
+      <w:r>
+        <w:rPr>
+          <w:sz w:val="24"/>
+          <w:szCs w:val="24"/>
+        </w:rPr>
+        <w:t xml:space="preserve"> </w:t>
+      </w:r>
+      <w:proofErr w:type="spellStart"/>
+      <w:r>
+        <w:rPr>
+          <w:sz w:val="24"/>
+          <w:szCs w:val="24"/>
+        </w:rPr>
+        <w:t>mustafa</w:t>
+      </w:r>
+      <w:proofErr w:type="spellEnd"/>
+      <w:r>
+        <w:rPr>
+          <w:sz w:val="24"/>
+          <w:szCs w:val="24"/>
+        </w:rPr>
+        <w:t xml:space="preserve">   436 </w:t>
+      </w:r>
+      <w:proofErr w:type="spellStart"/>
+      <w:r>
+        <w:rPr>
+          <w:sz w:val="24"/>
+          <w:szCs w:val="24"/>
+        </w:rPr>
+        <w:t>Şub</w:t>
+      </w:r>
+      <w:proofErr w:type="spellEnd"/>
+      <w:r>
+        <w:rPr>
+          <w:sz w:val="24"/>
+          <w:szCs w:val="24"/>
+        </w:rPr>
+        <w:t xml:space="preserve"> 23 21:25 </w:t>
+      </w:r>
+      <w:proofErr w:type="spellStart"/>
+      <w:r>
+        <w:rPr>
+          <w:sz w:val="24"/>
+          <w:szCs w:val="24"/>
+        </w:rPr>
+        <w:t>producer.c</w:t>
+      </w:r>
+      <w:proofErr w:type="spellEnd"/>
+    </w:p>
+    <w:p>
+      <w:pPr>
+        <w:ind w:left="1440"/>
+        <w:rPr>
+          <w:sz w:val="24"/>
+          <w:szCs w:val="24"/>
+        </w:rPr>
+      </w:pPr>
+      <w:r>
+        <w:rPr>
+          <w:sz w:val="24"/>
+          <w:szCs w:val="24"/>
+        </w:rPr>
+        <w:t>-</w:t>
+      </w:r>
+      <w:proofErr w:type="spellStart"/>
+      <w:r>
+        <w:rPr>
+          <w:sz w:val="24"/>
+          <w:szCs w:val="24"/>
+        </w:rPr>
+        <w:t>rwxrwxr</w:t>
+      </w:r>
+      <w:proofErr w:type="spellEnd"/>
+      <w:r>
+        <w:rPr>
+          <w:sz w:val="24"/>
+          <w:szCs w:val="24"/>
+        </w:rPr>
+        <w:t xml:space="preserve">-x 1 </w:t>
+      </w:r>
+      <w:proofErr w:type="spellStart"/>
+      <w:r>
+        <w:rPr>
+          <w:sz w:val="24"/>
+          <w:szCs w:val="24"/>
+        </w:rPr>
+        <w:t>mustafa</w:t>
+      </w:r>
+      <w:proofErr w:type="spellEnd"/>
+      <w:r>
+        <w:rPr>
+          <w:sz w:val="24"/>
+          <w:szCs w:val="24"/>
+        </w:rPr>
+        <w:t xml:space="preserve"> </w:t>
+      </w:r>
+      <w:proofErr w:type="spellStart"/>
+      <w:r>
+        <w:rPr>
+          <w:sz w:val="24"/>
+          <w:szCs w:val="24"/>
+        </w:rPr>
+        <w:t>mustafa</w:t>
+      </w:r>
+      <w:proofErr w:type="spellEnd"/>
+      <w:r>
+        <w:rPr>
+          <w:sz w:val="24"/>
+          <w:szCs w:val="24"/>
+        </w:rPr>
+        <w:t xml:space="preserve"> 19416 </w:t>
+      </w:r>
+      <w:proofErr w:type="spellStart"/>
+      <w:r>
+        <w:rPr>
+          <w:sz w:val="24"/>
+          <w:szCs w:val="24"/>
+        </w:rPr>
+        <w:t>Şub</w:t>
+      </w:r>
+      <w:proofErr w:type="spellEnd"/>
+      <w:r>
+        <w:rPr>
+          <w:sz w:val="24"/>
+          <w:szCs w:val="24"/>
+        </w:rPr>
+        <w:t xml:space="preserve"> 23 23:18 consumer</w:t>
+      </w:r>
+    </w:p>
+    <w:p>
+      <w:pPr>
+        <w:ind w:left="1440"/>
+        <w:rPr>
+          <w:sz w:val="24"/>
+          <w:szCs w:val="24"/>
+        </w:rPr>
+      </w:pPr>
+      <w:r>
+        <w:rPr>
+          <w:sz w:val="24"/>
+          <w:szCs w:val="24"/>
+        </w:rPr>
+        <w:t>-</w:t>
+      </w:r>
+      <w:proofErr w:type="spellStart"/>
+      <w:r>
+        <w:rPr>
+          <w:sz w:val="24"/>
+          <w:szCs w:val="24"/>
+        </w:rPr>
+        <w:t>rwxrwxr</w:t>
+      </w:r>
+      <w:proofErr w:type="spellEnd"/>
+      <w:r>
+        <w:rPr>
+          <w:sz w:val="24"/>
+          <w:szCs w:val="24"/>
+        </w:rPr>
+        <w:t xml:space="preserve">-x 1 </w:t>
+      </w:r>
+      <w:proofErr w:type="spellStart"/>
+      <w:r>
+        <w:rPr>
+          <w:sz w:val="24"/>
+          <w:szCs w:val="24"/>
+        </w:rPr>
+        <w:t>mustafa</w:t>
+      </w:r>
+      <w:proofErr w:type="spellEnd"/>
+      <w:r>
+        <w:rPr>
+          <w:sz w:val="24"/>
+          <w:szCs w:val="24"/>
+        </w:rPr>
+        <w:t xml:space="preserve"> </w:t>
+      </w:r>
+      <w:proofErr w:type="spellStart"/>
+      <w:r>
+        <w:rPr>
+          <w:sz w:val="24"/>
+          <w:szCs w:val="24"/>
+        </w:rPr>
+        <w:t>mustafa</w:t>
+      </w:r>
+      <w:proofErr w:type="spellEnd"/>
+      <w:r>
+        <w:rPr>
+          <w:sz w:val="24"/>
+          <w:szCs w:val="24"/>
+        </w:rPr>
+        <w:t xml:space="preserve"> 19832 </w:t>
+      </w:r>
+      <w:proofErr w:type="spellStart"/>
+      <w:r>
+        <w:rPr>
+          <w:sz w:val="24"/>
+          <w:szCs w:val="24"/>
+        </w:rPr>
+        <w:t>Şub</w:t>
+      </w:r>
+      <w:proofErr w:type="spellEnd"/>
+      <w:r>
+        <w:rPr>
+          <w:sz w:val="24"/>
+          <w:szCs w:val="24"/>
+        </w:rPr>
+        <w:t xml:space="preserve"> 23 23:18 producer</w:t>
+      </w:r>
+    </w:p>
+    <w:p>
+      <w:pPr>
+        <w:ind w:left="1440"/>
+        <w:rPr>
+          <w:sz w:val="24"/>
+          <w:szCs w:val="24"/>
+        </w:rPr>
+      </w:pPr>
+      <w:r>
+        <w:rPr>
+          <w:sz w:val="24"/>
+          <w:szCs w:val="24"/>
+        </w:rPr>
+        <w:t>-</w:t>
+      </w:r>
+      <w:proofErr w:type="spellStart"/>
+      <w:r>
+        <w:rPr>
+          <w:sz w:val="24"/>
+          <w:szCs w:val="24"/>
+        </w:rPr>
+        <w:t>rwxrwxr</w:t>
+      </w:r>
+      <w:proofErr w:type="spellEnd"/>
+      <w:r>
+        <w:rPr>
+          <w:sz w:val="24"/>
+          <w:szCs w:val="24"/>
+        </w:rPr>
+        <w:t xml:space="preserve">-x 1 </w:t>
+      </w:r>
+      <w:proofErr w:type="spellStart"/>
+      <w:r>
+        <w:rPr>
+          <w:sz w:val="24"/>
+          <w:szCs w:val="24"/>
+        </w:rPr>
+        <w:t>mustafa</w:t>
+      </w:r>
+      <w:proofErr w:type="spellEnd"/>
+      <w:r>
+        <w:rPr>
+          <w:sz w:val="24"/>
+          <w:szCs w:val="24"/>
+        </w:rPr>
+        <w:t xml:space="preserve"> </w:t>
+      </w:r>
+      <w:proofErr w:type="spellStart"/>
+      <w:r>
+        <w:rPr>
+          <w:sz w:val="24"/>
+          <w:szCs w:val="24"/>
+        </w:rPr>
+        <w:t>mustafa</w:t>
+      </w:r>
+      <w:proofErr w:type="spellEnd"/>
+      <w:r>
+        <w:rPr>
+          <w:sz w:val="24"/>
+          <w:szCs w:val="24"/>
+        </w:rPr>
+        <w:t xml:space="preserve"> 28152 </w:t>
+      </w:r>
+      <w:proofErr w:type="spellStart"/>
+      <w:r>
+        <w:rPr>
+          <w:sz w:val="24"/>
+          <w:szCs w:val="24"/>
+        </w:rPr>
+        <w:t>Şub</w:t>
+      </w:r>
+      <w:proofErr w:type="spellEnd"/>
+      <w:r>
+        <w:rPr>
+          <w:sz w:val="24"/>
+          <w:szCs w:val="24"/>
+        </w:rPr>
+        <w:t xml:space="preserve"> 23 23:18 </w:t>
+      </w:r>
+      <w:proofErr w:type="spellStart"/>
+      <w:r>
+        <w:rPr>
+          <w:sz w:val="24"/>
+          <w:szCs w:val="24"/>
+        </w:rPr>
+        <w:t>isp</w:t>
+      </w:r>
+      <w:proofErr w:type="spellEnd"/>
+    </w:p>
+    <w:p>
+      <w:pPr>
+        <w:ind w:left="1440"/>
+        <w:rPr>
+          <w:sz w:val="24"/>
+          <w:szCs w:val="24"/>
+        </w:rPr>
+      </w:pPr>
+      <w:r>
+        <w:rPr>
+          <w:sz w:val="24"/>
+          <w:szCs w:val="24"/>
+        </w:rPr>
+        <w:t>total 116</w:t>
+      </w:r>
+    </w:p>
+    <w:p>
+      <w:pPr>
+        <w:ind w:left="1440"/>
+        <w:rPr>
+          <w:sz w:val="24"/>
+          <w:szCs w:val="24"/>
+        </w:rPr>
+      </w:pPr>
+    </w:p>
+    <w:p>
+      <w:pPr>
+        <w:ind w:left="1440"/>
+        <w:rPr>
+          <w:sz w:val="24"/>
+          <w:szCs w:val="24"/>
+        </w:rPr>
+      </w:pPr>
+      <w:r>
+        <w:rPr>
+          <w:sz w:val="24"/>
+          <w:szCs w:val="24"/>
+        </w:rPr>
+        <w:t>character-count: 1000</w:t>
+      </w:r>
+    </w:p>
+    <w:p>
+      <w:pPr>
+        <w:ind w:left="1440"/>
+        <w:rPr>
+          <w:sz w:val="24"/>
+          <w:szCs w:val="24"/>
+        </w:rPr>
+      </w:pPr>
+      <w:r>
+        <w:rPr>
+          <w:sz w:val="24"/>
+          <w:szCs w:val="24"/>
+        </w:rPr>
+        <w:t>read-call-count: 1</w:t>
+      </w:r>
+    </w:p>
+    <w:p>
+      <w:pPr>
+        <w:ind w:left="1440"/>
+        <w:rPr>
+          <w:sz w:val="24"/>
+          <w:szCs w:val="24"/>
+        </w:rPr>
+      </w:pPr>
+      <w:r>
+        <w:rPr>
+          <w:sz w:val="24"/>
+          <w:szCs w:val="24"/>
+        </w:rPr>
+        <w:t>write-call-count: 1</w:t>
+      </w:r>
+    </w:p>
+    <w:p>
+      <w:pPr>
+        <w:ind w:left="1440"/>
+        <w:rPr>
+          <w:sz w:val="24"/>
+          <w:szCs w:val="24"/>
+        </w:rPr>
+      </w:pPr>
+    </w:p>
+    <w:p>
+      <w:pPr>
+        <w:ind w:left="1440"/>
+        <w:rPr>
+          <w:sz w:val="24"/>
+          <w:szCs w:val="24"/>
+        </w:rPr>
+      </w:pPr>
+      <w:r>
+        <w:rPr>
+          <w:sz w:val="24"/>
+          <w:szCs w:val="24"/>
+        </w:rPr>
+        <w:t>Total time = 0.004550 seconds</w:t>
+      </w:r>
+    </w:p>
+    <w:p>
+      <w:pPr>
+        <w:rPr>
+          <w:sz w:val="24"/>
+          <w:szCs w:val="24"/>
+        </w:rPr>
+      </w:pPr>
+      <w:r>
+        <w:rPr>
+          <w:sz w:val="24"/>
+          <w:szCs w:val="24"/>
+        </w:rPr>
+        <w:t>$</w:t>
+      </w:r>
+      <w:proofErr w:type="spellStart"/>
+      <w:r>
+        <w:rPr>
+          <w:sz w:val="24"/>
+          <w:szCs w:val="24"/>
+        </w:rPr>
+        <w:t>isp</w:t>
+      </w:r>
+      <w:proofErr w:type="spellEnd"/>
+      <w:r>
+        <w:rPr>
+          <w:sz w:val="24"/>
+          <w:szCs w:val="24"/>
+        </w:rPr>
+        <w:t xml:space="preserve"> </w:t>
+      </w:r>
+      <w:proofErr w:type="spellStart"/>
+      <w:r>
+        <w:rPr>
+          <w:sz w:val="24"/>
+          <w:szCs w:val="24"/>
+        </w:rPr>
+        <w:t>ps</w:t>
+      </w:r>
+      <w:proofErr w:type="spellEnd"/>
+      <w:r>
+        <w:rPr>
+          <w:sz w:val="24"/>
+          <w:szCs w:val="24"/>
+        </w:rPr>
+        <w:t xml:space="preserve"> aux </w:t>
+      </w:r>
+    </w:p>
+    <w:p>
+      <w:pPr>
+        <w:rPr>
+          <w:sz w:val="24"/>
+          <w:szCs w:val="24"/>
+        </w:rPr>
+      </w:pPr>
+      <w:r>
+        <w:rPr>
+          <w:sz w:val="24"/>
+          <w:szCs w:val="24"/>
+        </w:rPr>
+        <w:lastRenderedPageBreak/>
+        <w:tab/>
+        <w:t xml:space="preserve">Output: </w:t>
+      </w:r>
+    </w:p>
+    <w:p>
+      <w:pPr>
+        <w:rPr>
+          <w:sz w:val="24"/>
+          <w:szCs w:val="24"/>
+        </w:rPr>
+      </w:pPr>
+      <w:r>
+        <w:rPr>
+          <w:sz w:val="24"/>
+          <w:szCs w:val="24"/>
+        </w:rPr>
+        <w:tab/>
+        <w:t>Total time = 0.018373</w:t>
+      </w:r>
+    </w:p>
+    <w:p>
+      <w:pPr>
+        <w:rPr>
+          <w:sz w:val="24"/>
+          <w:szCs w:val="24"/>
+        </w:rPr>
+      </w:pPr>
+      <w:r>
+        <w:rPr>
+          <w:sz w:val="24"/>
+          <w:szCs w:val="24"/>
+        </w:rPr>
+        <w:t>$</w:t>
+      </w:r>
+      <w:proofErr w:type="spellStart"/>
+      <w:r>
+        <w:rPr>
+          <w:sz w:val="24"/>
+          <w:szCs w:val="24"/>
+        </w:rPr>
+        <w:t>isp</w:t>
+      </w:r>
+      <w:proofErr w:type="spellEnd"/>
+      <w:r>
+        <w:rPr>
+          <w:sz w:val="24"/>
+          <w:szCs w:val="24"/>
+        </w:rPr>
+        <w:t xml:space="preserve"> </w:t>
+      </w:r>
+      <w:proofErr w:type="spellStart"/>
+      <w:r>
+        <w:rPr>
+          <w:sz w:val="24"/>
+          <w:szCs w:val="24"/>
+        </w:rPr>
+        <w:t>ps</w:t>
+      </w:r>
+      <w:proofErr w:type="spellEnd"/>
+      <w:r>
+        <w:rPr>
+          <w:sz w:val="24"/>
+          <w:szCs w:val="24"/>
+        </w:rPr>
+        <w:t xml:space="preserve"> aux |sort </w:t>
+      </w:r>
+    </w:p>
+    <w:p>
+      <w:pPr>
+        <w:rPr>
+          <w:sz w:val="24"/>
+          <w:szCs w:val="24"/>
+        </w:rPr>
+      </w:pPr>
+      <w:r>
+        <w:rPr>
+          <w:sz w:val="24"/>
+          <w:szCs w:val="24"/>
+        </w:rPr>
+        <w:tab/>
+        <w:t>Output:</w:t>
+      </w:r>
+    </w:p>
+    <w:p>
+      <w:pPr>
+        <w:rPr>
+          <w:sz w:val="24"/>
+          <w:szCs w:val="24"/>
+        </w:rPr>
+      </w:pPr>
+      <w:r>
+        <w:rPr>
+          <w:sz w:val="24"/>
+          <w:szCs w:val="24"/>
+        </w:rPr>
+        <w:tab/>
+      </w:r>
+      <w:r>
+        <w:rPr>
+          <w:sz w:val="24"/>
+          <w:szCs w:val="24"/>
+        </w:rPr>
+        <w:tab/>
+      </w:r>
+      <w:r>
+        <w:rPr>
+          <w:sz w:val="24"/>
+          <w:szCs w:val="24"/>
+        </w:rPr>
+        <w:t>character-count: 33000</w:t>
+      </w:r>
+    </w:p>
+    <w:p>
+      <w:pPr>
+        <w:ind w:left="1440"/>
+        <w:rPr>
+          <w:sz w:val="24"/>
+          <w:szCs w:val="24"/>
+        </w:rPr>
+      </w:pPr>
+      <w:r>
+        <w:rPr>
+          <w:sz w:val="24"/>
+          <w:szCs w:val="24"/>
+        </w:rPr>
+        <w:t>read-call-count: 33</w:t>
+      </w:r>
+    </w:p>
+    <w:p>
+      <w:pPr>
+        <w:ind w:left="1440"/>
+        <w:rPr>
+          <w:sz w:val="24"/>
+          <w:szCs w:val="24"/>
+        </w:rPr>
+      </w:pPr>
+      <w:r>
+        <w:rPr>
+          <w:sz w:val="24"/>
+          <w:szCs w:val="24"/>
+        </w:rPr>
+        <w:t>write-call-count: 33</w:t>
+      </w:r>
+    </w:p>
+    <w:p>
+      <w:pPr>
+        <w:ind w:left="1440"/>
+        <w:rPr>
+          <w:sz w:val="24"/>
+          <w:szCs w:val="24"/>
+        </w:rPr>
+      </w:pPr>
+    </w:p>
+    <w:p>
+      <w:pPr>
+        <w:ind w:left="1440"/>
+        <w:rPr>
+          <w:sz w:val="24"/>
+          <w:szCs w:val="24"/>
+        </w:rPr>
+      </w:pPr>
+      <w:r>
+        <w:rPr>
+          <w:sz w:val="24"/>
+          <w:szCs w:val="24"/>
+        </w:rPr>
+        <w:t>Total time = 0.029765 seconds</w:t>
+      </w:r>
+    </w:p>
+    <w:p>
+      <w:pPr>
+        <w:rPr>
+          <w:sz w:val="24"/>
+          <w:szCs w:val="24"/>
+        </w:rPr>
+      </w:pPr>
+    </w:p>
+    <w:p>
+      <w:pPr>
         <w:rPr>
           <w:b/>
           <w:bCs/>
           <w:sz w:val="28"/>
           <w:szCs w:val="28"/>
         </w:rPr>
-        <w:t>tapped</w:t>
-      </w:r>
+      </w:pPr>
       <w:r>
         <w:rPr>
           <w:b/>
@@ -1514,1585 +3071,39 @@
           <w:sz w:val="28"/>
           <w:szCs w:val="28"/>
         </w:rPr>
-        <w:t xml:space="preserve"> mode and their results.</w:t>
-      </w:r>
-    </w:p>
-    <w:p>
-      <w:pPr>
-        <w:rPr>
-          <w:sz w:val="24"/>
-          <w:szCs w:val="24"/>
-        </w:rPr>
-      </w:pPr>
+        <w:t>Experiments</w:t>
+      </w:r>
+    </w:p>
+    <w:p>
+      <w:pPr>
+        <w:rPr>
+          <w:sz w:val="24"/>
+          <w:szCs w:val="24"/>
+        </w:rPr>
+      </w:pPr>
+      <w:r>
+        <w:rPr>
+          <w:sz w:val="24"/>
+          <w:szCs w:val="24"/>
+        </w:rPr>
+        <w:t>Every Y coordinate in the line graphs are elapsed time while the program is run in seconds x10</w:t>
+      </w:r>
       <w:proofErr w:type="gramStart"/>
       <w:r>
         <w:rPr>
           <w:sz w:val="24"/>
           <w:szCs w:val="24"/>
         </w:rPr>
-        <w:t>./</w:t>
-      </w:r>
-      <w:proofErr w:type="spellStart"/>
+        <w:t>^(</w:t>
+      </w:r>
       <w:proofErr w:type="gramEnd"/>
       <w:r>
         <w:rPr>
           <w:sz w:val="24"/>
           <w:szCs w:val="24"/>
         </w:rPr>
-        <w:t>isp</w:t>
-      </w:r>
-      <w:proofErr w:type="spellEnd"/>
-      <w:r>
-        <w:rPr>
-          <w:sz w:val="24"/>
-          <w:szCs w:val="24"/>
-        </w:rPr>
-        <w:t xml:space="preserve"> 1000 2</w:t>
-      </w:r>
-    </w:p>
-    <w:p>
-      <w:pPr>
-        <w:rPr>
-          <w:sz w:val="24"/>
-          <w:szCs w:val="24"/>
-        </w:rPr>
-      </w:pPr>
-      <w:proofErr w:type="spellStart"/>
-      <w:r>
-        <w:rPr>
-          <w:sz w:val="24"/>
-          <w:szCs w:val="24"/>
-        </w:rPr>
-        <w:t>Isp</w:t>
-      </w:r>
-      <w:proofErr w:type="spellEnd"/>
-      <w:r>
-        <w:rPr>
-          <w:sz w:val="24"/>
-          <w:szCs w:val="24"/>
-        </w:rPr>
-        <w:t>$ ls</w:t>
-      </w:r>
-      <w:r>
-        <w:rPr>
-          <w:sz w:val="24"/>
-          <w:szCs w:val="24"/>
-        </w:rPr>
-        <w:tab/>
-      </w:r>
-    </w:p>
-    <w:p>
-      <w:pPr>
-        <w:rPr>
-          <w:sz w:val="24"/>
-          <w:szCs w:val="24"/>
-        </w:rPr>
-      </w:pPr>
-      <w:r>
-        <w:rPr>
-          <w:sz w:val="24"/>
-          <w:szCs w:val="24"/>
-        </w:rPr>
-        <w:tab/>
-        <w:t>Output:</w:t>
-      </w:r>
-    </w:p>
-    <w:p>
-      <w:pPr>
-        <w:ind w:left="720" w:firstLine="720"/>
-        <w:rPr>
-          <w:sz w:val="24"/>
-          <w:szCs w:val="24"/>
-        </w:rPr>
-      </w:pPr>
-      <w:r>
-        <w:rPr>
-          <w:sz w:val="24"/>
-          <w:szCs w:val="24"/>
-        </w:rPr>
-        <w:t xml:space="preserve"> </w:t>
-      </w:r>
-      <w:proofErr w:type="gramStart"/>
-      <w:r>
-        <w:rPr>
-          <w:sz w:val="24"/>
-          <w:szCs w:val="24"/>
-        </w:rPr>
-        <w:t xml:space="preserve">consumer  </w:t>
-      </w:r>
-      <w:proofErr w:type="spellStart"/>
-      <w:r>
-        <w:rPr>
-          <w:sz w:val="24"/>
-          <w:szCs w:val="24"/>
-        </w:rPr>
-        <w:t>consumer</w:t>
-      </w:r>
-      <w:proofErr w:type="gramEnd"/>
-      <w:r>
-        <w:rPr>
-          <w:sz w:val="24"/>
-          <w:szCs w:val="24"/>
-        </w:rPr>
-        <w:t>.c</w:t>
-      </w:r>
-      <w:proofErr w:type="spellEnd"/>
-      <w:r>
-        <w:rPr>
-          <w:sz w:val="24"/>
-          <w:szCs w:val="24"/>
-        </w:rPr>
-        <w:t xml:space="preserve">  </w:t>
-      </w:r>
-      <w:proofErr w:type="spellStart"/>
-      <w:r>
-        <w:rPr>
-          <w:sz w:val="24"/>
-          <w:szCs w:val="24"/>
-        </w:rPr>
-        <w:t>isp</w:t>
-      </w:r>
-      <w:proofErr w:type="spellEnd"/>
-      <w:r>
-        <w:rPr>
-          <w:sz w:val="24"/>
-          <w:szCs w:val="24"/>
-        </w:rPr>
-        <w:t xml:space="preserve">  </w:t>
-      </w:r>
-      <w:proofErr w:type="spellStart"/>
-      <w:r>
-        <w:rPr>
-          <w:sz w:val="24"/>
-          <w:szCs w:val="24"/>
-        </w:rPr>
-        <w:t>isp.c</w:t>
-      </w:r>
-      <w:proofErr w:type="spellEnd"/>
-      <w:r>
-        <w:rPr>
-          <w:sz w:val="24"/>
-          <w:szCs w:val="24"/>
-        </w:rPr>
-        <w:t xml:space="preserve">  </w:t>
-      </w:r>
-      <w:proofErr w:type="spellStart"/>
-      <w:r>
-        <w:rPr>
-          <w:sz w:val="24"/>
-          <w:szCs w:val="24"/>
-        </w:rPr>
-        <w:t>ispCopy.c</w:t>
-      </w:r>
-      <w:proofErr w:type="spellEnd"/>
-      <w:r>
-        <w:rPr>
-          <w:sz w:val="24"/>
-          <w:szCs w:val="24"/>
-        </w:rPr>
-        <w:t xml:space="preserve">  </w:t>
-      </w:r>
-      <w:proofErr w:type="spellStart"/>
-      <w:r>
-        <w:rPr>
-          <w:sz w:val="24"/>
-          <w:szCs w:val="24"/>
-        </w:rPr>
-        <w:t>Makefile</w:t>
-      </w:r>
-      <w:proofErr w:type="spellEnd"/>
-      <w:r>
-        <w:rPr>
-          <w:sz w:val="24"/>
-          <w:szCs w:val="24"/>
-        </w:rPr>
-        <w:t xml:space="preserve">  producer  </w:t>
-      </w:r>
-      <w:proofErr w:type="spellStart"/>
-      <w:r>
-        <w:rPr>
-          <w:sz w:val="24"/>
-          <w:szCs w:val="24"/>
-        </w:rPr>
-        <w:t>producer.c</w:t>
-      </w:r>
-      <w:proofErr w:type="spellEnd"/>
-    </w:p>
-    <w:p>
-      <w:pPr>
-        <w:ind w:left="720" w:firstLine="720"/>
-        <w:rPr>
-          <w:sz w:val="24"/>
-          <w:szCs w:val="24"/>
-        </w:rPr>
-      </w:pPr>
-      <w:r>
-        <w:rPr>
-          <w:sz w:val="24"/>
-          <w:szCs w:val="24"/>
-        </w:rPr>
-        <w:t>Total time = 0.002492 seconds</w:t>
-      </w:r>
-    </w:p>
-    <w:p>
-      <w:pPr>
-        <w:rPr>
-          <w:sz w:val="24"/>
-          <w:szCs w:val="24"/>
-        </w:rPr>
-      </w:pPr>
-    </w:p>
-    <w:p>
-      <w:pPr>
-        <w:rPr>
-          <w:sz w:val="24"/>
-          <w:szCs w:val="24"/>
-        </w:rPr>
-      </w:pPr>
-      <w:r>
-        <w:rPr>
-          <w:sz w:val="24"/>
-          <w:szCs w:val="24"/>
-        </w:rPr>
-        <w:t>$</w:t>
-      </w:r>
-      <w:proofErr w:type="spellStart"/>
-      <w:r>
-        <w:rPr>
-          <w:sz w:val="24"/>
-          <w:szCs w:val="24"/>
-        </w:rPr>
-        <w:t>isp</w:t>
-      </w:r>
-      <w:proofErr w:type="spellEnd"/>
-      <w:r>
-        <w:rPr>
-          <w:sz w:val="24"/>
-          <w:szCs w:val="24"/>
-        </w:rPr>
-        <w:t xml:space="preserve"> cp </w:t>
-      </w:r>
-      <w:proofErr w:type="spellStart"/>
-      <w:r>
-        <w:rPr>
-          <w:sz w:val="24"/>
-          <w:szCs w:val="24"/>
-        </w:rPr>
-        <w:t>isp.c</w:t>
-      </w:r>
-      <w:proofErr w:type="spellEnd"/>
-      <w:r>
-        <w:rPr>
-          <w:sz w:val="24"/>
-          <w:szCs w:val="24"/>
-        </w:rPr>
-        <w:t xml:space="preserve"> ispCopy</w:t>
-      </w:r>
-      <w:r>
-        <w:rPr>
-          <w:sz w:val="24"/>
-          <w:szCs w:val="24"/>
-        </w:rPr>
-        <w:t>2</w:t>
-      </w:r>
-      <w:r>
-        <w:rPr>
-          <w:sz w:val="24"/>
-          <w:szCs w:val="24"/>
-        </w:rPr>
-        <w:t>.c</w:t>
-      </w:r>
-    </w:p>
-    <w:p>
-      <w:pPr>
-        <w:rPr>
-          <w:sz w:val="24"/>
-          <w:szCs w:val="24"/>
-        </w:rPr>
-      </w:pPr>
-      <w:r>
-        <w:rPr>
-          <w:sz w:val="24"/>
-          <w:szCs w:val="24"/>
-        </w:rPr>
-        <w:tab/>
-        <w:t xml:space="preserve">Output: </w:t>
-      </w:r>
-    </w:p>
-    <w:p>
-      <w:pPr>
-        <w:rPr>
-          <w:sz w:val="24"/>
-          <w:szCs w:val="24"/>
-        </w:rPr>
-      </w:pPr>
-      <w:r>
-        <w:rPr>
-          <w:sz w:val="24"/>
-          <w:szCs w:val="24"/>
-        </w:rPr>
-        <w:tab/>
-      </w:r>
-      <w:r>
-        <w:rPr>
-          <w:sz w:val="24"/>
-          <w:szCs w:val="24"/>
-        </w:rPr>
-        <w:tab/>
-        <w:t>Total time = 0.002465 seconds</w:t>
-      </w:r>
-    </w:p>
-    <w:p>
-      <w:pPr>
-        <w:rPr>
-          <w:sz w:val="24"/>
-          <w:szCs w:val="24"/>
-        </w:rPr>
-      </w:pPr>
-      <w:r>
-        <w:rPr>
-          <w:sz w:val="24"/>
-          <w:szCs w:val="24"/>
-        </w:rPr>
-        <w:t>$</w:t>
-      </w:r>
-      <w:proofErr w:type="spellStart"/>
-      <w:r>
-        <w:rPr>
-          <w:sz w:val="24"/>
-          <w:szCs w:val="24"/>
-        </w:rPr>
-        <w:t>isp</w:t>
-      </w:r>
-      <w:proofErr w:type="spellEnd"/>
-      <w:r>
-        <w:rPr>
-          <w:sz w:val="24"/>
-          <w:szCs w:val="24"/>
-        </w:rPr>
-        <w:t xml:space="preserve"> ls -l | sort</w:t>
-      </w:r>
-    </w:p>
-    <w:p>
-      <w:pPr>
-        <w:rPr>
-          <w:sz w:val="24"/>
-          <w:szCs w:val="24"/>
-        </w:rPr>
-      </w:pPr>
-      <w:r>
-        <w:rPr>
-          <w:sz w:val="24"/>
-          <w:szCs w:val="24"/>
-        </w:rPr>
-        <w:tab/>
-        <w:t xml:space="preserve">Output: </w:t>
-      </w:r>
-    </w:p>
-    <w:p>
-      <w:pPr>
-        <w:ind w:left="1440"/>
-        <w:rPr>
-          <w:sz w:val="24"/>
-          <w:szCs w:val="24"/>
-        </w:rPr>
-      </w:pPr>
-      <w:r>
-        <w:rPr>
-          <w:sz w:val="24"/>
-          <w:szCs w:val="24"/>
-        </w:rPr>
-        <w:t>-</w:t>
-      </w:r>
-      <w:proofErr w:type="spellStart"/>
-      <w:r>
-        <w:rPr>
-          <w:sz w:val="24"/>
-          <w:szCs w:val="24"/>
-        </w:rPr>
-        <w:t>rw</w:t>
-      </w:r>
-      <w:proofErr w:type="spellEnd"/>
-      <w:r>
-        <w:rPr>
-          <w:sz w:val="24"/>
-          <w:szCs w:val="24"/>
-        </w:rPr>
-        <w:t>-</w:t>
-      </w:r>
-      <w:proofErr w:type="spellStart"/>
-      <w:r>
-        <w:rPr>
-          <w:sz w:val="24"/>
-          <w:szCs w:val="24"/>
-        </w:rPr>
-        <w:t>rw</w:t>
-      </w:r>
-      <w:proofErr w:type="spellEnd"/>
-      <w:r>
-        <w:rPr>
-          <w:sz w:val="24"/>
-          <w:szCs w:val="24"/>
-        </w:rPr>
-        <w:t xml:space="preserve">-r-- 1 </w:t>
-      </w:r>
-      <w:proofErr w:type="spellStart"/>
-      <w:r>
-        <w:rPr>
-          <w:sz w:val="24"/>
-          <w:szCs w:val="24"/>
-        </w:rPr>
-        <w:t>mustafa</w:t>
-      </w:r>
-      <w:proofErr w:type="spellEnd"/>
-      <w:r>
-        <w:rPr>
-          <w:sz w:val="24"/>
-          <w:szCs w:val="24"/>
-        </w:rPr>
-        <w:t xml:space="preserve"> </w:t>
-      </w:r>
-      <w:proofErr w:type="spellStart"/>
-      <w:r>
-        <w:rPr>
-          <w:sz w:val="24"/>
-          <w:szCs w:val="24"/>
-        </w:rPr>
-        <w:t>mustafa</w:t>
-      </w:r>
-      <w:proofErr w:type="spellEnd"/>
-      <w:r>
-        <w:rPr>
-          <w:sz w:val="24"/>
-          <w:szCs w:val="24"/>
-        </w:rPr>
-        <w:t xml:space="preserve"> 12012 </w:t>
-      </w:r>
-      <w:proofErr w:type="spellStart"/>
-      <w:r>
-        <w:rPr>
-          <w:sz w:val="24"/>
-          <w:szCs w:val="24"/>
-        </w:rPr>
-        <w:t>Şub</w:t>
-      </w:r>
-      <w:proofErr w:type="spellEnd"/>
-      <w:r>
-        <w:rPr>
-          <w:sz w:val="24"/>
-          <w:szCs w:val="24"/>
-        </w:rPr>
-        <w:t xml:space="preserve"> 23 22:33 </w:t>
-      </w:r>
-      <w:proofErr w:type="spellStart"/>
-      <w:r>
-        <w:rPr>
-          <w:sz w:val="24"/>
-          <w:szCs w:val="24"/>
-        </w:rPr>
-        <w:t>isp.c</w:t>
-      </w:r>
-      <w:proofErr w:type="spellEnd"/>
-    </w:p>
-    <w:p>
-      <w:pPr>
-        <w:ind w:left="1440"/>
-        <w:rPr>
-          <w:sz w:val="24"/>
-          <w:szCs w:val="24"/>
-        </w:rPr>
-      </w:pPr>
-      <w:r>
-        <w:rPr>
-          <w:sz w:val="24"/>
-          <w:szCs w:val="24"/>
-        </w:rPr>
-        <w:t>-</w:t>
-      </w:r>
-      <w:proofErr w:type="spellStart"/>
-      <w:r>
-        <w:rPr>
-          <w:sz w:val="24"/>
-          <w:szCs w:val="24"/>
-        </w:rPr>
-        <w:t>rw</w:t>
-      </w:r>
-      <w:proofErr w:type="spellEnd"/>
-      <w:r>
-        <w:rPr>
-          <w:sz w:val="24"/>
-          <w:szCs w:val="24"/>
-        </w:rPr>
-        <w:t>-</w:t>
-      </w:r>
-      <w:proofErr w:type="spellStart"/>
-      <w:r>
-        <w:rPr>
-          <w:sz w:val="24"/>
-          <w:szCs w:val="24"/>
-        </w:rPr>
-        <w:t>rw</w:t>
-      </w:r>
-      <w:proofErr w:type="spellEnd"/>
-      <w:r>
-        <w:rPr>
-          <w:sz w:val="24"/>
-          <w:szCs w:val="24"/>
-        </w:rPr>
-        <w:t xml:space="preserve">-r-- 1 </w:t>
-      </w:r>
-      <w:proofErr w:type="spellStart"/>
-      <w:r>
-        <w:rPr>
-          <w:sz w:val="24"/>
-          <w:szCs w:val="24"/>
-        </w:rPr>
-        <w:t>mustafa</w:t>
-      </w:r>
-      <w:proofErr w:type="spellEnd"/>
-      <w:r>
-        <w:rPr>
-          <w:sz w:val="24"/>
-          <w:szCs w:val="24"/>
-        </w:rPr>
-        <w:t xml:space="preserve"> </w:t>
-      </w:r>
-      <w:proofErr w:type="spellStart"/>
-      <w:r>
-        <w:rPr>
-          <w:sz w:val="24"/>
-          <w:szCs w:val="24"/>
-        </w:rPr>
-        <w:t>mustafa</w:t>
-      </w:r>
-      <w:proofErr w:type="spellEnd"/>
-      <w:r>
-        <w:rPr>
-          <w:sz w:val="24"/>
-          <w:szCs w:val="24"/>
-        </w:rPr>
-        <w:t xml:space="preserve"> 12012 </w:t>
-      </w:r>
-      <w:proofErr w:type="spellStart"/>
-      <w:r>
-        <w:rPr>
-          <w:sz w:val="24"/>
-          <w:szCs w:val="24"/>
-        </w:rPr>
-        <w:t>Şub</w:t>
-      </w:r>
-      <w:proofErr w:type="spellEnd"/>
-      <w:r>
-        <w:rPr>
-          <w:sz w:val="24"/>
-          <w:szCs w:val="24"/>
-        </w:rPr>
-        <w:t xml:space="preserve"> 23 23:19 </w:t>
-      </w:r>
-      <w:proofErr w:type="spellStart"/>
-      <w:r>
-        <w:rPr>
-          <w:sz w:val="24"/>
-          <w:szCs w:val="24"/>
-        </w:rPr>
-        <w:t>ispCopy.c</w:t>
-      </w:r>
-      <w:proofErr w:type="spellEnd"/>
-    </w:p>
-    <w:p>
-      <w:pPr>
-        <w:ind w:left="1440"/>
-        <w:rPr>
-          <w:sz w:val="24"/>
-          <w:szCs w:val="24"/>
-        </w:rPr>
-      </w:pPr>
-      <w:r>
-        <w:rPr>
-          <w:sz w:val="24"/>
-          <w:szCs w:val="24"/>
-        </w:rPr>
-        <w:t>-</w:t>
-      </w:r>
-      <w:proofErr w:type="spellStart"/>
-      <w:r>
-        <w:rPr>
-          <w:sz w:val="24"/>
-          <w:szCs w:val="24"/>
-        </w:rPr>
-        <w:t>rw</w:t>
-      </w:r>
-      <w:proofErr w:type="spellEnd"/>
-      <w:r>
-        <w:rPr>
-          <w:sz w:val="24"/>
-          <w:szCs w:val="24"/>
-        </w:rPr>
-        <w:t>-</w:t>
-      </w:r>
-      <w:proofErr w:type="spellStart"/>
-      <w:r>
-        <w:rPr>
-          <w:sz w:val="24"/>
-          <w:szCs w:val="24"/>
-        </w:rPr>
-        <w:t>rw</w:t>
-      </w:r>
-      <w:proofErr w:type="spellEnd"/>
-      <w:r>
-        <w:rPr>
-          <w:sz w:val="24"/>
-          <w:szCs w:val="24"/>
-        </w:rPr>
-        <w:t xml:space="preserve">-r-- 1 </w:t>
-      </w:r>
-      <w:proofErr w:type="spellStart"/>
-      <w:r>
-        <w:rPr>
-          <w:sz w:val="24"/>
-          <w:szCs w:val="24"/>
-        </w:rPr>
-        <w:t>mustafa</w:t>
-      </w:r>
-      <w:proofErr w:type="spellEnd"/>
-      <w:r>
-        <w:rPr>
-          <w:sz w:val="24"/>
-          <w:szCs w:val="24"/>
-        </w:rPr>
-        <w:t xml:space="preserve"> </w:t>
-      </w:r>
-      <w:proofErr w:type="spellStart"/>
-      <w:r>
-        <w:rPr>
-          <w:sz w:val="24"/>
-          <w:szCs w:val="24"/>
-        </w:rPr>
-        <w:t>mustafa</w:t>
-      </w:r>
-      <w:proofErr w:type="spellEnd"/>
-      <w:r>
-        <w:rPr>
-          <w:sz w:val="24"/>
-          <w:szCs w:val="24"/>
-        </w:rPr>
-        <w:t xml:space="preserve"> 12012 </w:t>
-      </w:r>
-      <w:proofErr w:type="spellStart"/>
-      <w:r>
-        <w:rPr>
-          <w:sz w:val="24"/>
-          <w:szCs w:val="24"/>
-        </w:rPr>
-        <w:t>Şub</w:t>
-      </w:r>
-      <w:proofErr w:type="spellEnd"/>
-      <w:r>
-        <w:rPr>
-          <w:sz w:val="24"/>
-          <w:szCs w:val="24"/>
-        </w:rPr>
-        <w:t xml:space="preserve"> 23 23:23 ispCopy2.c</w:t>
-      </w:r>
-    </w:p>
-    <w:p>
-      <w:pPr>
-        <w:ind w:left="1440"/>
-        <w:rPr>
-          <w:sz w:val="24"/>
-          <w:szCs w:val="24"/>
-        </w:rPr>
-      </w:pPr>
-      <w:r>
-        <w:rPr>
-          <w:sz w:val="24"/>
-          <w:szCs w:val="24"/>
-        </w:rPr>
-        <w:t>-</w:t>
-      </w:r>
-      <w:proofErr w:type="spellStart"/>
-      <w:r>
-        <w:rPr>
-          <w:sz w:val="24"/>
-          <w:szCs w:val="24"/>
-        </w:rPr>
-        <w:t>rw</w:t>
-      </w:r>
-      <w:proofErr w:type="spellEnd"/>
-      <w:r>
-        <w:rPr>
-          <w:sz w:val="24"/>
-          <w:szCs w:val="24"/>
-        </w:rPr>
-        <w:t>-</w:t>
-      </w:r>
-      <w:proofErr w:type="spellStart"/>
-      <w:r>
-        <w:rPr>
-          <w:sz w:val="24"/>
-          <w:szCs w:val="24"/>
-        </w:rPr>
-        <w:t>rw</w:t>
-      </w:r>
-      <w:proofErr w:type="spellEnd"/>
-      <w:r>
-        <w:rPr>
-          <w:sz w:val="24"/>
-          <w:szCs w:val="24"/>
-        </w:rPr>
-        <w:t xml:space="preserve">-r-- 1 </w:t>
-      </w:r>
-      <w:proofErr w:type="spellStart"/>
-      <w:r>
-        <w:rPr>
-          <w:sz w:val="24"/>
-          <w:szCs w:val="24"/>
-        </w:rPr>
-        <w:t>mustafa</w:t>
-      </w:r>
-      <w:proofErr w:type="spellEnd"/>
-      <w:r>
-        <w:rPr>
-          <w:sz w:val="24"/>
-          <w:szCs w:val="24"/>
-        </w:rPr>
-        <w:t xml:space="preserve"> </w:t>
-      </w:r>
-      <w:proofErr w:type="spellStart"/>
-      <w:r>
-        <w:rPr>
-          <w:sz w:val="24"/>
-          <w:szCs w:val="24"/>
-        </w:rPr>
-        <w:t>mustafa</w:t>
-      </w:r>
-      <w:proofErr w:type="spellEnd"/>
-      <w:r>
-        <w:rPr>
-          <w:sz w:val="24"/>
-          <w:szCs w:val="24"/>
-        </w:rPr>
-        <w:t xml:space="preserve">   163 </w:t>
-      </w:r>
-      <w:proofErr w:type="spellStart"/>
-      <w:r>
-        <w:rPr>
-          <w:sz w:val="24"/>
-          <w:szCs w:val="24"/>
-        </w:rPr>
-        <w:t>Şub</w:t>
-      </w:r>
-      <w:proofErr w:type="spellEnd"/>
-      <w:r>
-        <w:rPr>
-          <w:sz w:val="24"/>
-          <w:szCs w:val="24"/>
-        </w:rPr>
-        <w:t xml:space="preserve"> 23 21:44 </w:t>
-      </w:r>
-      <w:proofErr w:type="spellStart"/>
-      <w:r>
-        <w:rPr>
-          <w:sz w:val="24"/>
-          <w:szCs w:val="24"/>
-        </w:rPr>
-        <w:t>consumer.c</w:t>
-      </w:r>
-      <w:proofErr w:type="spellEnd"/>
-    </w:p>
-    <w:p>
-      <w:pPr>
-        <w:ind w:left="1440"/>
-        <w:rPr>
-          <w:sz w:val="24"/>
-          <w:szCs w:val="24"/>
-        </w:rPr>
-      </w:pPr>
-      <w:r>
-        <w:rPr>
-          <w:sz w:val="24"/>
-          <w:szCs w:val="24"/>
-        </w:rPr>
-        <w:t>-</w:t>
-      </w:r>
-      <w:proofErr w:type="spellStart"/>
-      <w:r>
-        <w:rPr>
-          <w:sz w:val="24"/>
-          <w:szCs w:val="24"/>
-        </w:rPr>
-        <w:t>rw</w:t>
-      </w:r>
-      <w:proofErr w:type="spellEnd"/>
-      <w:r>
-        <w:rPr>
-          <w:sz w:val="24"/>
-          <w:szCs w:val="24"/>
-        </w:rPr>
-        <w:t>-</w:t>
-      </w:r>
-      <w:proofErr w:type="spellStart"/>
-      <w:r>
-        <w:rPr>
-          <w:sz w:val="24"/>
-          <w:szCs w:val="24"/>
-        </w:rPr>
-        <w:t>rw</w:t>
-      </w:r>
-      <w:proofErr w:type="spellEnd"/>
-      <w:r>
-        <w:rPr>
-          <w:sz w:val="24"/>
-          <w:szCs w:val="24"/>
-        </w:rPr>
-        <w:t xml:space="preserve">-r-- 1 </w:t>
-      </w:r>
-      <w:proofErr w:type="spellStart"/>
-      <w:r>
-        <w:rPr>
-          <w:sz w:val="24"/>
-          <w:szCs w:val="24"/>
-        </w:rPr>
-        <w:t>mustafa</w:t>
-      </w:r>
-      <w:proofErr w:type="spellEnd"/>
-      <w:r>
-        <w:rPr>
-          <w:sz w:val="24"/>
-          <w:szCs w:val="24"/>
-        </w:rPr>
-        <w:t xml:space="preserve"> </w:t>
-      </w:r>
-      <w:proofErr w:type="spellStart"/>
-      <w:r>
-        <w:rPr>
-          <w:sz w:val="24"/>
-          <w:szCs w:val="24"/>
-        </w:rPr>
-        <w:t>mustafa</w:t>
-      </w:r>
-      <w:proofErr w:type="spellEnd"/>
-      <w:r>
-        <w:rPr>
-          <w:sz w:val="24"/>
-          <w:szCs w:val="24"/>
-        </w:rPr>
-        <w:t xml:space="preserve">   230 </w:t>
-      </w:r>
-      <w:proofErr w:type="spellStart"/>
-      <w:r>
-        <w:rPr>
-          <w:sz w:val="24"/>
-          <w:szCs w:val="24"/>
-        </w:rPr>
-        <w:t>Şub</w:t>
-      </w:r>
-      <w:proofErr w:type="spellEnd"/>
-      <w:r>
-        <w:rPr>
-          <w:sz w:val="24"/>
-          <w:szCs w:val="24"/>
-        </w:rPr>
-        <w:t xml:space="preserve"> 14 10:47 </w:t>
-      </w:r>
-      <w:proofErr w:type="spellStart"/>
-      <w:r>
-        <w:rPr>
-          <w:sz w:val="24"/>
-          <w:szCs w:val="24"/>
-        </w:rPr>
-        <w:t>Makefile</w:t>
-      </w:r>
-      <w:proofErr w:type="spellEnd"/>
-    </w:p>
-    <w:p>
-      <w:pPr>
-        <w:ind w:left="1440"/>
-        <w:rPr>
-          <w:sz w:val="24"/>
-          <w:szCs w:val="24"/>
-        </w:rPr>
-      </w:pPr>
-      <w:r>
-        <w:rPr>
-          <w:sz w:val="24"/>
-          <w:szCs w:val="24"/>
-        </w:rPr>
-        <w:t>-</w:t>
-      </w:r>
-      <w:proofErr w:type="spellStart"/>
-      <w:r>
-        <w:rPr>
-          <w:sz w:val="24"/>
-          <w:szCs w:val="24"/>
-        </w:rPr>
-        <w:t>rw</w:t>
-      </w:r>
-      <w:proofErr w:type="spellEnd"/>
-      <w:r>
-        <w:rPr>
-          <w:sz w:val="24"/>
-          <w:szCs w:val="24"/>
-        </w:rPr>
-        <w:t>-</w:t>
-      </w:r>
-      <w:proofErr w:type="spellStart"/>
-      <w:r>
-        <w:rPr>
-          <w:sz w:val="24"/>
-          <w:szCs w:val="24"/>
-        </w:rPr>
-        <w:t>rw</w:t>
-      </w:r>
-      <w:proofErr w:type="spellEnd"/>
-      <w:r>
-        <w:rPr>
-          <w:sz w:val="24"/>
-          <w:szCs w:val="24"/>
-        </w:rPr>
-        <w:t xml:space="preserve">-r-- 1 </w:t>
-      </w:r>
-      <w:proofErr w:type="spellStart"/>
-      <w:r>
-        <w:rPr>
-          <w:sz w:val="24"/>
-          <w:szCs w:val="24"/>
-        </w:rPr>
-        <w:t>mustafa</w:t>
-      </w:r>
-      <w:proofErr w:type="spellEnd"/>
-      <w:r>
-        <w:rPr>
-          <w:sz w:val="24"/>
-          <w:szCs w:val="24"/>
-        </w:rPr>
-        <w:t xml:space="preserve"> </w:t>
-      </w:r>
-      <w:proofErr w:type="spellStart"/>
-      <w:r>
-        <w:rPr>
-          <w:sz w:val="24"/>
-          <w:szCs w:val="24"/>
-        </w:rPr>
-        <w:t>mustafa</w:t>
-      </w:r>
-      <w:proofErr w:type="spellEnd"/>
-      <w:r>
-        <w:rPr>
-          <w:sz w:val="24"/>
-          <w:szCs w:val="24"/>
-        </w:rPr>
-        <w:t xml:space="preserve">   436 </w:t>
-      </w:r>
-      <w:proofErr w:type="spellStart"/>
-      <w:r>
-        <w:rPr>
-          <w:sz w:val="24"/>
-          <w:szCs w:val="24"/>
-        </w:rPr>
-        <w:t>Şub</w:t>
-      </w:r>
-      <w:proofErr w:type="spellEnd"/>
-      <w:r>
-        <w:rPr>
-          <w:sz w:val="24"/>
-          <w:szCs w:val="24"/>
-        </w:rPr>
-        <w:t xml:space="preserve"> 23 21:25 </w:t>
-      </w:r>
-      <w:proofErr w:type="spellStart"/>
-      <w:r>
-        <w:rPr>
-          <w:sz w:val="24"/>
-          <w:szCs w:val="24"/>
-        </w:rPr>
-        <w:t>producer.c</w:t>
-      </w:r>
-      <w:proofErr w:type="spellEnd"/>
-    </w:p>
-    <w:p>
-      <w:pPr>
-        <w:ind w:left="1440"/>
-        <w:rPr>
-          <w:sz w:val="24"/>
-          <w:szCs w:val="24"/>
-        </w:rPr>
-      </w:pPr>
-      <w:r>
-        <w:rPr>
-          <w:sz w:val="24"/>
-          <w:szCs w:val="24"/>
-        </w:rPr>
-        <w:t>-</w:t>
-      </w:r>
-      <w:proofErr w:type="spellStart"/>
-      <w:r>
-        <w:rPr>
-          <w:sz w:val="24"/>
-          <w:szCs w:val="24"/>
-        </w:rPr>
-        <w:t>rwxrwxr</w:t>
-      </w:r>
-      <w:proofErr w:type="spellEnd"/>
-      <w:r>
-        <w:rPr>
-          <w:sz w:val="24"/>
-          <w:szCs w:val="24"/>
-        </w:rPr>
-        <w:t xml:space="preserve">-x 1 </w:t>
-      </w:r>
-      <w:proofErr w:type="spellStart"/>
-      <w:r>
-        <w:rPr>
-          <w:sz w:val="24"/>
-          <w:szCs w:val="24"/>
-        </w:rPr>
-        <w:t>mustafa</w:t>
-      </w:r>
-      <w:proofErr w:type="spellEnd"/>
-      <w:r>
-        <w:rPr>
-          <w:sz w:val="24"/>
-          <w:szCs w:val="24"/>
-        </w:rPr>
-        <w:t xml:space="preserve"> </w:t>
-      </w:r>
-      <w:proofErr w:type="spellStart"/>
-      <w:r>
-        <w:rPr>
-          <w:sz w:val="24"/>
-          <w:szCs w:val="24"/>
-        </w:rPr>
-        <w:t>mustafa</w:t>
-      </w:r>
-      <w:proofErr w:type="spellEnd"/>
-      <w:r>
-        <w:rPr>
-          <w:sz w:val="24"/>
-          <w:szCs w:val="24"/>
-        </w:rPr>
-        <w:t xml:space="preserve"> 19416 </w:t>
-      </w:r>
-      <w:proofErr w:type="spellStart"/>
-      <w:r>
-        <w:rPr>
-          <w:sz w:val="24"/>
-          <w:szCs w:val="24"/>
-        </w:rPr>
-        <w:t>Şub</w:t>
-      </w:r>
-      <w:proofErr w:type="spellEnd"/>
-      <w:r>
-        <w:rPr>
-          <w:sz w:val="24"/>
-          <w:szCs w:val="24"/>
-        </w:rPr>
-        <w:t xml:space="preserve"> 23 23:18 consumer</w:t>
-      </w:r>
-    </w:p>
-    <w:p>
-      <w:pPr>
-        <w:ind w:left="1440"/>
-        <w:rPr>
-          <w:sz w:val="24"/>
-          <w:szCs w:val="24"/>
-        </w:rPr>
-      </w:pPr>
-      <w:r>
-        <w:rPr>
-          <w:sz w:val="24"/>
-          <w:szCs w:val="24"/>
-        </w:rPr>
-        <w:t>-</w:t>
-      </w:r>
-      <w:proofErr w:type="spellStart"/>
-      <w:r>
-        <w:rPr>
-          <w:sz w:val="24"/>
-          <w:szCs w:val="24"/>
-        </w:rPr>
-        <w:t>rwxrwxr</w:t>
-      </w:r>
-      <w:proofErr w:type="spellEnd"/>
-      <w:r>
-        <w:rPr>
-          <w:sz w:val="24"/>
-          <w:szCs w:val="24"/>
-        </w:rPr>
-        <w:t xml:space="preserve">-x 1 </w:t>
-      </w:r>
-      <w:proofErr w:type="spellStart"/>
-      <w:r>
-        <w:rPr>
-          <w:sz w:val="24"/>
-          <w:szCs w:val="24"/>
-        </w:rPr>
-        <w:t>mustafa</w:t>
-      </w:r>
-      <w:proofErr w:type="spellEnd"/>
-      <w:r>
-        <w:rPr>
-          <w:sz w:val="24"/>
-          <w:szCs w:val="24"/>
-        </w:rPr>
-        <w:t xml:space="preserve"> </w:t>
-      </w:r>
-      <w:proofErr w:type="spellStart"/>
-      <w:r>
-        <w:rPr>
-          <w:sz w:val="24"/>
-          <w:szCs w:val="24"/>
-        </w:rPr>
-        <w:t>mustafa</w:t>
-      </w:r>
-      <w:proofErr w:type="spellEnd"/>
-      <w:r>
-        <w:rPr>
-          <w:sz w:val="24"/>
-          <w:szCs w:val="24"/>
-        </w:rPr>
-        <w:t xml:space="preserve"> 19832 </w:t>
-      </w:r>
-      <w:proofErr w:type="spellStart"/>
-      <w:r>
-        <w:rPr>
-          <w:sz w:val="24"/>
-          <w:szCs w:val="24"/>
-        </w:rPr>
-        <w:t>Şub</w:t>
-      </w:r>
-      <w:proofErr w:type="spellEnd"/>
-      <w:r>
-        <w:rPr>
-          <w:sz w:val="24"/>
-          <w:szCs w:val="24"/>
-        </w:rPr>
-        <w:t xml:space="preserve"> 23 23:18 producer</w:t>
-      </w:r>
-    </w:p>
-    <w:p>
-      <w:pPr>
-        <w:ind w:left="1440"/>
-        <w:rPr>
-          <w:sz w:val="24"/>
-          <w:szCs w:val="24"/>
-        </w:rPr>
-      </w:pPr>
-      <w:r>
-        <w:rPr>
-          <w:sz w:val="24"/>
-          <w:szCs w:val="24"/>
-        </w:rPr>
-        <w:t>-</w:t>
-      </w:r>
-      <w:proofErr w:type="spellStart"/>
-      <w:r>
-        <w:rPr>
-          <w:sz w:val="24"/>
-          <w:szCs w:val="24"/>
-        </w:rPr>
-        <w:t>rwxrwxr</w:t>
-      </w:r>
-      <w:proofErr w:type="spellEnd"/>
-      <w:r>
-        <w:rPr>
-          <w:sz w:val="24"/>
-          <w:szCs w:val="24"/>
-        </w:rPr>
-        <w:t xml:space="preserve">-x 1 </w:t>
-      </w:r>
-      <w:proofErr w:type="spellStart"/>
-      <w:r>
-        <w:rPr>
-          <w:sz w:val="24"/>
-          <w:szCs w:val="24"/>
-        </w:rPr>
-        <w:t>mustafa</w:t>
-      </w:r>
-      <w:proofErr w:type="spellEnd"/>
-      <w:r>
-        <w:rPr>
-          <w:sz w:val="24"/>
-          <w:szCs w:val="24"/>
-        </w:rPr>
-        <w:t xml:space="preserve"> </w:t>
-      </w:r>
-      <w:proofErr w:type="spellStart"/>
-      <w:r>
-        <w:rPr>
-          <w:sz w:val="24"/>
-          <w:szCs w:val="24"/>
-        </w:rPr>
-        <w:t>mustafa</w:t>
-      </w:r>
-      <w:proofErr w:type="spellEnd"/>
-      <w:r>
-        <w:rPr>
-          <w:sz w:val="24"/>
-          <w:szCs w:val="24"/>
-        </w:rPr>
-        <w:t xml:space="preserve"> 28152 </w:t>
-      </w:r>
-      <w:proofErr w:type="spellStart"/>
-      <w:r>
-        <w:rPr>
-          <w:sz w:val="24"/>
-          <w:szCs w:val="24"/>
-        </w:rPr>
-        <w:t>Şub</w:t>
-      </w:r>
-      <w:proofErr w:type="spellEnd"/>
-      <w:r>
-        <w:rPr>
-          <w:sz w:val="24"/>
-          <w:szCs w:val="24"/>
-        </w:rPr>
-        <w:t xml:space="preserve"> 23 23:18 </w:t>
-      </w:r>
-      <w:proofErr w:type="spellStart"/>
-      <w:r>
-        <w:rPr>
-          <w:sz w:val="24"/>
-          <w:szCs w:val="24"/>
-        </w:rPr>
-        <w:t>isp</w:t>
-      </w:r>
-      <w:proofErr w:type="spellEnd"/>
-    </w:p>
-    <w:p>
-      <w:pPr>
-        <w:ind w:left="1440"/>
-        <w:rPr>
-          <w:sz w:val="24"/>
-          <w:szCs w:val="24"/>
-        </w:rPr>
-      </w:pPr>
-      <w:r>
-        <w:rPr>
-          <w:sz w:val="24"/>
-          <w:szCs w:val="24"/>
-        </w:rPr>
-        <w:t>total 116</w:t>
-      </w:r>
-    </w:p>
-    <w:p>
-      <w:pPr>
-        <w:ind w:left="1440"/>
-        <w:rPr>
-          <w:sz w:val="24"/>
-          <w:szCs w:val="24"/>
-        </w:rPr>
-      </w:pPr>
-    </w:p>
-    <w:p>
-      <w:pPr>
-        <w:ind w:left="1440"/>
-        <w:rPr>
-          <w:sz w:val="24"/>
-          <w:szCs w:val="24"/>
-        </w:rPr>
-      </w:pPr>
-      <w:r>
-        <w:rPr>
-          <w:sz w:val="24"/>
-          <w:szCs w:val="24"/>
-        </w:rPr>
-        <w:t>character-count: 1000</w:t>
-      </w:r>
-    </w:p>
-    <w:p>
-      <w:pPr>
-        <w:ind w:left="1440"/>
-        <w:rPr>
-          <w:sz w:val="24"/>
-          <w:szCs w:val="24"/>
-        </w:rPr>
-      </w:pPr>
-      <w:r>
-        <w:rPr>
-          <w:sz w:val="24"/>
-          <w:szCs w:val="24"/>
-        </w:rPr>
-        <w:t>read-call-count: 1</w:t>
-      </w:r>
-    </w:p>
-    <w:p>
-      <w:pPr>
-        <w:ind w:left="1440"/>
-        <w:rPr>
-          <w:sz w:val="24"/>
-          <w:szCs w:val="24"/>
-        </w:rPr>
-      </w:pPr>
-      <w:r>
-        <w:rPr>
-          <w:sz w:val="24"/>
-          <w:szCs w:val="24"/>
-        </w:rPr>
-        <w:t>write-call-count: 1</w:t>
-      </w:r>
-    </w:p>
-    <w:p>
-      <w:pPr>
-        <w:ind w:left="1440"/>
-        <w:rPr>
-          <w:sz w:val="24"/>
-          <w:szCs w:val="24"/>
-        </w:rPr>
-      </w:pPr>
-    </w:p>
-    <w:p>
-      <w:pPr>
-        <w:ind w:left="1440"/>
-        <w:rPr>
-          <w:sz w:val="24"/>
-          <w:szCs w:val="24"/>
-        </w:rPr>
-      </w:pPr>
-      <w:r>
-        <w:rPr>
-          <w:sz w:val="24"/>
-          <w:szCs w:val="24"/>
-        </w:rPr>
-        <w:t>Total time = 0.004550 seconds</w:t>
-      </w:r>
-    </w:p>
-    <w:p>
-      <w:pPr>
-        <w:rPr>
-          <w:sz w:val="24"/>
-          <w:szCs w:val="24"/>
-        </w:rPr>
-      </w:pPr>
-      <w:r>
-        <w:rPr>
-          <w:sz w:val="24"/>
-          <w:szCs w:val="24"/>
-        </w:rPr>
-        <w:t>$</w:t>
-      </w:r>
-      <w:proofErr w:type="spellStart"/>
-      <w:r>
-        <w:rPr>
-          <w:sz w:val="24"/>
-          <w:szCs w:val="24"/>
-        </w:rPr>
-        <w:t>isp</w:t>
-      </w:r>
-      <w:proofErr w:type="spellEnd"/>
-      <w:r>
-        <w:rPr>
-          <w:sz w:val="24"/>
-          <w:szCs w:val="24"/>
-        </w:rPr>
-        <w:t xml:space="preserve"> </w:t>
-      </w:r>
-      <w:proofErr w:type="spellStart"/>
-      <w:r>
-        <w:rPr>
-          <w:sz w:val="24"/>
-          <w:szCs w:val="24"/>
-        </w:rPr>
-        <w:t>ps</w:t>
-      </w:r>
-      <w:proofErr w:type="spellEnd"/>
-      <w:r>
-        <w:rPr>
-          <w:sz w:val="24"/>
-          <w:szCs w:val="24"/>
-        </w:rPr>
-        <w:t xml:space="preserve"> aux </w:t>
-      </w:r>
-    </w:p>
-    <w:p>
-      <w:pPr>
-        <w:rPr>
-          <w:sz w:val="24"/>
-          <w:szCs w:val="24"/>
-        </w:rPr>
-      </w:pPr>
-      <w:r>
-        <w:rPr>
-          <w:sz w:val="24"/>
-          <w:szCs w:val="24"/>
-        </w:rPr>
-        <w:lastRenderedPageBreak/>
-        <w:tab/>
-        <w:t xml:space="preserve">Output: </w:t>
-      </w:r>
-    </w:p>
-    <w:p>
-      <w:pPr>
-        <w:rPr>
-          <w:sz w:val="24"/>
-          <w:szCs w:val="24"/>
-        </w:rPr>
-      </w:pPr>
-      <w:r>
-        <w:rPr>
-          <w:sz w:val="24"/>
-          <w:szCs w:val="24"/>
-        </w:rPr>
-        <w:tab/>
-        <w:t>Total time = 0.018373</w:t>
-      </w:r>
-    </w:p>
-    <w:p>
-      <w:pPr>
-        <w:rPr>
-          <w:sz w:val="24"/>
-          <w:szCs w:val="24"/>
-        </w:rPr>
-      </w:pPr>
-      <w:r>
-        <w:rPr>
-          <w:sz w:val="24"/>
-          <w:szCs w:val="24"/>
-        </w:rPr>
-        <w:t>$</w:t>
-      </w:r>
-      <w:proofErr w:type="spellStart"/>
-      <w:r>
-        <w:rPr>
-          <w:sz w:val="24"/>
-          <w:szCs w:val="24"/>
-        </w:rPr>
-        <w:t>isp</w:t>
-      </w:r>
-      <w:proofErr w:type="spellEnd"/>
-      <w:r>
-        <w:rPr>
-          <w:sz w:val="24"/>
-          <w:szCs w:val="24"/>
-        </w:rPr>
-        <w:t xml:space="preserve"> </w:t>
-      </w:r>
-      <w:proofErr w:type="spellStart"/>
-      <w:r>
-        <w:rPr>
-          <w:sz w:val="24"/>
-          <w:szCs w:val="24"/>
-        </w:rPr>
-        <w:t>ps</w:t>
-      </w:r>
-      <w:proofErr w:type="spellEnd"/>
-      <w:r>
-        <w:rPr>
-          <w:sz w:val="24"/>
-          <w:szCs w:val="24"/>
-        </w:rPr>
-        <w:t xml:space="preserve"> aux |sort </w:t>
-      </w:r>
-    </w:p>
-    <w:p>
-      <w:pPr>
-        <w:rPr>
-          <w:sz w:val="24"/>
-          <w:szCs w:val="24"/>
-        </w:rPr>
-      </w:pPr>
-      <w:r>
-        <w:rPr>
-          <w:sz w:val="24"/>
-          <w:szCs w:val="24"/>
-        </w:rPr>
-        <w:tab/>
-        <w:t>Output:</w:t>
-      </w:r>
-    </w:p>
-    <w:p>
-      <w:pPr>
-        <w:rPr>
-          <w:sz w:val="24"/>
-          <w:szCs w:val="24"/>
-        </w:rPr>
-      </w:pPr>
-      <w:r>
-        <w:rPr>
-          <w:sz w:val="24"/>
-          <w:szCs w:val="24"/>
-        </w:rPr>
-        <w:tab/>
-      </w:r>
-      <w:r>
-        <w:rPr>
-          <w:sz w:val="24"/>
-          <w:szCs w:val="24"/>
-        </w:rPr>
-        <w:tab/>
-      </w:r>
-      <w:r>
-        <w:rPr>
-          <w:sz w:val="24"/>
-          <w:szCs w:val="24"/>
-        </w:rPr>
-        <w:t>character-count: 33000</w:t>
-      </w:r>
-    </w:p>
-    <w:p>
-      <w:pPr>
-        <w:ind w:left="1440"/>
-        <w:rPr>
-          <w:sz w:val="24"/>
-          <w:szCs w:val="24"/>
-        </w:rPr>
-      </w:pPr>
-      <w:r>
-        <w:rPr>
-          <w:sz w:val="24"/>
-          <w:szCs w:val="24"/>
-        </w:rPr>
-        <w:t>read-call-count: 33</w:t>
-      </w:r>
-    </w:p>
-    <w:p>
-      <w:pPr>
-        <w:ind w:left="1440"/>
-        <w:rPr>
-          <w:sz w:val="24"/>
-          <w:szCs w:val="24"/>
-        </w:rPr>
-      </w:pPr>
-      <w:r>
-        <w:rPr>
-          <w:sz w:val="24"/>
-          <w:szCs w:val="24"/>
-        </w:rPr>
-        <w:t>write-call-count: 33</w:t>
-      </w:r>
-    </w:p>
-    <w:p>
-      <w:pPr>
-        <w:ind w:left="1440"/>
-        <w:rPr>
-          <w:sz w:val="24"/>
-          <w:szCs w:val="24"/>
-        </w:rPr>
-      </w:pPr>
-    </w:p>
-    <w:p>
-      <w:pPr>
-        <w:ind w:left="1440"/>
-        <w:rPr>
-          <w:sz w:val="24"/>
-          <w:szCs w:val="24"/>
-        </w:rPr>
-      </w:pPr>
-      <w:r>
-        <w:rPr>
-          <w:sz w:val="24"/>
-          <w:szCs w:val="24"/>
-        </w:rPr>
-        <w:t>Total time = 0.029765 seconds</w:t>
-      </w:r>
-    </w:p>
-    <w:p>
-      <w:pPr>
-        <w:rPr>
-          <w:sz w:val="24"/>
-          <w:szCs w:val="24"/>
-        </w:rPr>
-      </w:pPr>
+        <w:t xml:space="preserve">-3). </w:t>
+      </w:r>
     </w:p>
     <w:p>
       <w:pPr>
@@ -3103,15 +3114,6 @@
           <w:szCs w:val="28"/>
         </w:rPr>
       </w:pPr>
-      <w:r>
-        <w:rPr>
-          <w:b/>
-          <w:bCs/>
-          <w:sz w:val="28"/>
-          <w:szCs w:val="28"/>
-        </w:rPr>
-        <w:t>Experiments</w:t>
-      </w:r>
     </w:p>
     <w:p>
       <w:pPr>
@@ -3201,80 +3203,52 @@
           <w:sz w:val="24"/>
           <w:szCs w:val="24"/>
         </w:rPr>
-        <w:t xml:space="preserve">M = 10000 -&gt; Total time = 0.002252 </w:t>
-      </w:r>
-      <w:r>
-        <w:rPr>
-          <w:sz w:val="24"/>
-          <w:szCs w:val="24"/>
-        </w:rPr>
-        <w:t>sec</w:t>
-      </w:r>
-    </w:p>
-    <w:p>
-      <w:pPr>
-        <w:rPr>
-          <w:sz w:val="24"/>
-          <w:szCs w:val="24"/>
-        </w:rPr>
-      </w:pPr>
-      <w:r>
-        <w:rPr>
-          <w:sz w:val="24"/>
-          <w:szCs w:val="24"/>
-        </w:rPr>
-        <w:t xml:space="preserve">M = 20000 -&gt; Total time = 0.002520 </w:t>
-      </w:r>
-      <w:r>
-        <w:rPr>
-          <w:sz w:val="24"/>
-          <w:szCs w:val="24"/>
-        </w:rPr>
-        <w:t>sec</w:t>
-      </w:r>
-    </w:p>
-    <w:p>
-      <w:pPr>
-        <w:rPr>
-          <w:sz w:val="24"/>
-          <w:szCs w:val="24"/>
-        </w:rPr>
-      </w:pPr>
-      <w:r>
-        <w:rPr>
-          <w:sz w:val="24"/>
-          <w:szCs w:val="24"/>
-        </w:rPr>
-        <w:t xml:space="preserve">M = 40000 -&gt; Total time = 0.002868 </w:t>
-      </w:r>
-      <w:r>
-        <w:rPr>
-          <w:sz w:val="24"/>
-          <w:szCs w:val="24"/>
-        </w:rPr>
-        <w:t>sec</w:t>
-      </w:r>
-    </w:p>
-    <w:p>
-      <w:pPr>
-        <w:rPr>
-          <w:sz w:val="24"/>
-          <w:szCs w:val="24"/>
-        </w:rPr>
-      </w:pPr>
-      <w:r>
-        <w:rPr>
-          <w:sz w:val="24"/>
-          <w:szCs w:val="24"/>
-        </w:rPr>
-        <w:t xml:space="preserve">M = 80000 -&gt; Total time = 0.003765 </w:t>
-      </w:r>
-      <w:r>
-        <w:rPr>
-          <w:sz w:val="24"/>
-          <w:szCs w:val="24"/>
-        </w:rPr>
-        <w:t>sec</w:t>
+        <w:t>M = 10000 -&gt; Total time = 0.002252 sec</w:t>
+      </w:r>
+    </w:p>
+    <w:p>
+      <w:pPr>
+        <w:rPr>
+          <w:sz w:val="24"/>
+          <w:szCs w:val="24"/>
+        </w:rPr>
+      </w:pPr>
+      <w:r>
+        <w:rPr>
+          <w:sz w:val="24"/>
+          <w:szCs w:val="24"/>
+        </w:rPr>
+        <w:t>M = 20000 -&gt; Total time = 0.002520 sec</w:t>
+      </w:r>
+    </w:p>
+    <w:p>
+      <w:pPr>
+        <w:rPr>
+          <w:sz w:val="24"/>
+          <w:szCs w:val="24"/>
+        </w:rPr>
+      </w:pPr>
+      <w:r>
+        <w:rPr>
+          <w:sz w:val="24"/>
+          <w:szCs w:val="24"/>
+        </w:rPr>
+        <w:t>M = 40000 -&gt; Total time = 0.002868 sec</w:t>
+      </w:r>
+    </w:p>
+    <w:p>
+      <w:pPr>
+        <w:rPr>
+          <w:sz w:val="24"/>
+          <w:szCs w:val="24"/>
+        </w:rPr>
+      </w:pPr>
+      <w:r>
+        <w:rPr>
+          <w:sz w:val="24"/>
+          <w:szCs w:val="24"/>
+        </w:rPr>
+        <w:t>M = 80000 -&gt; Total time = 0.003765 sec</w:t>
       </w:r>
     </w:p>
     <w:p>
@@ -3319,21 +3293,7 @@
           <w:sz w:val="24"/>
           <w:szCs w:val="24"/>
         </w:rPr>
-        <w:t>M = 10000</w:t>
-      </w:r>
-      <w:r>
-        <w:rPr>
-          <w:sz w:val="24"/>
-          <w:szCs w:val="24"/>
-        </w:rPr>
-        <w:t xml:space="preserve"> -&gt; Total time =</w:t>
-      </w:r>
-      <w:r>
-        <w:rPr>
-          <w:sz w:val="24"/>
-          <w:szCs w:val="24"/>
-        </w:rPr>
-        <w:t xml:space="preserve"> 0.003</w:t>
+        <w:t>M = 10000 -&gt; Total time = 0.003</w:t>
       </w:r>
       <w:r>
         <w:rPr>
@@ -3362,21 +3322,7 @@
           <w:sz w:val="24"/>
           <w:szCs w:val="24"/>
         </w:rPr>
-        <w:t>M = 20000</w:t>
-      </w:r>
-      <w:r>
-        <w:rPr>
-          <w:sz w:val="24"/>
-          <w:szCs w:val="24"/>
-        </w:rPr>
-        <w:t xml:space="preserve"> -&gt; Total time =</w:t>
-      </w:r>
-      <w:r>
-        <w:rPr>
-          <w:sz w:val="24"/>
-          <w:szCs w:val="24"/>
-        </w:rPr>
-        <w:t xml:space="preserve"> </w:t>
+        <w:t xml:space="preserve">M = 20000 -&gt; Total time = </w:t>
       </w:r>
       <w:r>
         <w:rPr>
@@ -3398,14 +3344,7 @@
           <w:sz w:val="24"/>
           <w:szCs w:val="24"/>
         </w:rPr>
-        <w:t>M = 40000</w:t>
-      </w:r>
-      <w:r>
-        <w:rPr>
-          <w:sz w:val="24"/>
-          <w:szCs w:val="24"/>
-        </w:rPr>
-        <w:t xml:space="preserve"> -&gt; Total time =</w:t>
+        <w:t>M = 40000 -&gt; Total time =</w:t>
       </w:r>
       <w:r>
         <w:rPr>
@@ -3427,14 +3366,7 @@
           <w:sz w:val="24"/>
           <w:szCs w:val="24"/>
         </w:rPr>
-        <w:t>M = 80000</w:t>
-      </w:r>
-      <w:r>
-        <w:rPr>
-          <w:sz w:val="24"/>
-          <w:szCs w:val="24"/>
-        </w:rPr>
-        <w:t xml:space="preserve"> -&gt; Total time =</w:t>
+        <w:t>M = 80000 -&gt; Total time =</w:t>
       </w:r>
       <w:r>
         <w:rPr>
@@ -3486,7 +3418,6 @@
         <w:rPr>
           <w:noProof/>
         </w:rPr>
-        <w:lastRenderedPageBreak/>
         <mc:AlternateContent>
           <mc:Choice Requires="wps">
             <w:drawing>
@@ -3544,14 +3475,27 @@
                             <w:r>
                               <w:t xml:space="preserve">Figure </w:t>
                             </w:r>
-                            <w:fldSimple w:instr=" SEQ Figure \* ARABIC ">
-                              <w:r>
-                                <w:rPr>
-                                  <w:noProof/>
-                                </w:rPr>
-                                <w:t>1</w:t>
-                              </w:r>
-                            </w:fldSimple>
+                            <w:r>
+                              <w:fldChar w:fldCharType="begin"/>
+                            </w:r>
+                            <w:r>
+                              <w:instrText xml:space="preserve"> SEQ Figure \* ARABIC </w:instrText>
+                            </w:r>
+                            <w:r>
+                              <w:fldChar w:fldCharType="separate"/>
+                            </w:r>
+                            <w:r>
+                              <w:rPr>
+                                <w:noProof/>
+                              </w:rPr>
+                              <w:t>1</w:t>
+                            </w:r>
+                            <w:r>
+                              <w:rPr>
+                                <w:noProof/>
+                              </w:rPr>
+                              <w:fldChar w:fldCharType="end"/>
+                            </w:r>
                             <w:r>
                               <w:t xml:space="preserve"> - Data Plot of 1st CASE</w:t>
                             </w:r>
@@ -3592,14 +3536,27 @@
                       <w:r>
                         <w:t xml:space="preserve">Figure </w:t>
                       </w:r>
-                      <w:fldSimple w:instr=" SEQ Figure \* ARABIC ">
-                        <w:r>
-                          <w:rPr>
-                            <w:noProof/>
-                          </w:rPr>
-                          <w:t>1</w:t>
-                        </w:r>
-                      </w:fldSimple>
+                      <w:r>
+                        <w:fldChar w:fldCharType="begin"/>
+                      </w:r>
+                      <w:r>
+                        <w:instrText xml:space="preserve"> SEQ Figure \* ARABIC </w:instrText>
+                      </w:r>
+                      <w:r>
+                        <w:fldChar w:fldCharType="separate"/>
+                      </w:r>
+                      <w:r>
+                        <w:rPr>
+                          <w:noProof/>
+                        </w:rPr>
+                        <w:t>1</w:t>
+                      </w:r>
+                      <w:r>
+                        <w:rPr>
+                          <w:noProof/>
+                        </w:rPr>
+                        <w:fldChar w:fldCharType="end"/>
+                      </w:r>
                       <w:r>
                         <w:t xml:space="preserve"> - Data Plot of 1st CASE</w:t>
                       </w:r>
@@ -3800,7 +3757,6 @@
           <w:sz w:val="24"/>
           <w:szCs w:val="24"/>
         </w:rPr>
-        <w:lastRenderedPageBreak/>
         <w:t>2</w:t>
       </w:r>
       <w:r>
@@ -3832,14 +3788,7 @@
           <w:sz w:val="24"/>
           <w:szCs w:val="24"/>
         </w:rPr>
-        <w:t xml:space="preserve"> the number of bytes to read/write in one system call is 1024</w:t>
-      </w:r>
-      <w:r>
-        <w:rPr>
-          <w:sz w:val="24"/>
-          <w:szCs w:val="24"/>
-        </w:rPr>
-        <w:t>.</w:t>
+        <w:t xml:space="preserve"> the number of bytes to read/write in one system call is 1024.</w:t>
       </w:r>
     </w:p>
     <w:p>
@@ -3906,108 +3855,52 @@
           <w:sz w:val="24"/>
           <w:szCs w:val="24"/>
         </w:rPr>
-        <w:t>M = 10000 -&gt; Total time = 0.</w:t>
-      </w:r>
-      <w:r>
-        <w:rPr>
-          <w:sz w:val="24"/>
-          <w:szCs w:val="24"/>
-        </w:rPr>
-        <w:t>002344</w:t>
-      </w:r>
-      <w:r>
-        <w:rPr>
-          <w:sz w:val="24"/>
-          <w:szCs w:val="24"/>
-        </w:rPr>
-        <w:t xml:space="preserve"> sec</w:t>
-      </w:r>
-    </w:p>
-    <w:p>
-      <w:pPr>
-        <w:rPr>
-          <w:sz w:val="24"/>
-          <w:szCs w:val="24"/>
-        </w:rPr>
-      </w:pPr>
-      <w:r>
-        <w:rPr>
-          <w:sz w:val="24"/>
-          <w:szCs w:val="24"/>
-        </w:rPr>
-        <w:t>M = 20000 -&gt; Total time = 0.</w:t>
-      </w:r>
-      <w:r>
-        <w:rPr>
-          <w:sz w:val="24"/>
-          <w:szCs w:val="24"/>
-        </w:rPr>
-        <w:t>002487</w:t>
-      </w:r>
-      <w:r>
-        <w:rPr>
-          <w:sz w:val="24"/>
-          <w:szCs w:val="24"/>
-        </w:rPr>
-        <w:t xml:space="preserve"> sec</w:t>
-      </w:r>
-    </w:p>
-    <w:p>
-      <w:pPr>
-        <w:rPr>
-          <w:sz w:val="24"/>
-          <w:szCs w:val="24"/>
-        </w:rPr>
-      </w:pPr>
-      <w:r>
-        <w:rPr>
-          <w:sz w:val="24"/>
-          <w:szCs w:val="24"/>
-        </w:rPr>
-        <w:t>M = 40000 -&gt; Total time = 0.</w:t>
-      </w:r>
-      <w:r>
-        <w:rPr>
-          <w:sz w:val="24"/>
-          <w:szCs w:val="24"/>
-        </w:rPr>
-        <w:t>002822</w:t>
-      </w:r>
-      <w:r>
-        <w:rPr>
-          <w:sz w:val="24"/>
-          <w:szCs w:val="24"/>
-        </w:rPr>
-        <w:t xml:space="preserve"> sec</w:t>
-      </w:r>
-    </w:p>
-    <w:p>
-      <w:pPr>
-        <w:rPr>
-          <w:sz w:val="24"/>
-          <w:szCs w:val="24"/>
-        </w:rPr>
-      </w:pPr>
-      <w:r>
-        <w:rPr>
-          <w:sz w:val="24"/>
-          <w:szCs w:val="24"/>
-        </w:rPr>
-        <w:t>M = 80000 -&gt; Total time = 0.</w:t>
-      </w:r>
-      <w:r>
-        <w:rPr>
-          <w:sz w:val="24"/>
-          <w:szCs w:val="24"/>
-        </w:rPr>
-        <w:t>003575</w:t>
-      </w:r>
-      <w:r>
-        <w:rPr>
-          <w:sz w:val="24"/>
-          <w:szCs w:val="24"/>
-        </w:rPr>
-        <w:t xml:space="preserve"> sec</w:t>
+        <w:t>M = 10000 -&gt; Total time = 0.002344 sec</w:t>
+      </w:r>
+    </w:p>
+    <w:p>
+      <w:pPr>
+        <w:rPr>
+          <w:sz w:val="24"/>
+          <w:szCs w:val="24"/>
+        </w:rPr>
+      </w:pPr>
+      <w:r>
+        <w:rPr>
+          <w:sz w:val="24"/>
+          <w:szCs w:val="24"/>
+        </w:rPr>
+        <w:t>M = 20000 -&gt; Total time = 0.002487 sec</w:t>
+      </w:r>
+    </w:p>
+    <w:p>
+      <w:pPr>
+        <w:rPr>
+          <w:sz w:val="24"/>
+          <w:szCs w:val="24"/>
+        </w:rPr>
+      </w:pPr>
+      <w:r>
+        <w:rPr>
+          <w:sz w:val="24"/>
+          <w:szCs w:val="24"/>
+        </w:rPr>
+        <w:t>M = 40000 -&gt; Total time = 0.002822 sec</w:t>
+      </w:r>
+    </w:p>
+    <w:p>
+      <w:pPr>
+        <w:rPr>
+          <w:sz w:val="24"/>
+          <w:szCs w:val="24"/>
+        </w:rPr>
+      </w:pPr>
+      <w:r>
+        <w:rPr>
+          <w:sz w:val="24"/>
+          <w:szCs w:val="24"/>
+        </w:rPr>
+        <w:t>M = 80000 -&gt; Total time = 0.003575 sec</w:t>
       </w:r>
     </w:p>
     <w:p>
@@ -4052,108 +3945,52 @@
           <w:sz w:val="24"/>
           <w:szCs w:val="24"/>
         </w:rPr>
-        <w:t>M = 10000 -&gt; Total time = 0.</w:t>
-      </w:r>
-      <w:r>
-        <w:rPr>
-          <w:sz w:val="24"/>
-          <w:szCs w:val="24"/>
-        </w:rPr>
-        <w:t>003705</w:t>
-      </w:r>
-      <w:r>
-        <w:rPr>
-          <w:sz w:val="24"/>
-          <w:szCs w:val="24"/>
-        </w:rPr>
-        <w:t xml:space="preserve"> sec</w:t>
-      </w:r>
-    </w:p>
-    <w:p>
-      <w:pPr>
-        <w:rPr>
-          <w:sz w:val="24"/>
-          <w:szCs w:val="24"/>
-        </w:rPr>
-      </w:pPr>
-      <w:r>
-        <w:rPr>
-          <w:sz w:val="24"/>
-          <w:szCs w:val="24"/>
-        </w:rPr>
-        <w:t>M = 20000 -&gt; Total time = 0.00379</w:t>
-      </w:r>
-      <w:r>
-        <w:rPr>
-          <w:sz w:val="24"/>
-          <w:szCs w:val="24"/>
-        </w:rPr>
-        <w:t>0</w:t>
-      </w:r>
-      <w:r>
-        <w:rPr>
-          <w:sz w:val="24"/>
-          <w:szCs w:val="24"/>
-        </w:rPr>
-        <w:t xml:space="preserve"> sec</w:t>
-      </w:r>
-    </w:p>
-    <w:p>
-      <w:pPr>
-        <w:rPr>
-          <w:sz w:val="24"/>
-          <w:szCs w:val="24"/>
-        </w:rPr>
-      </w:pPr>
-      <w:r>
-        <w:rPr>
-          <w:sz w:val="24"/>
-          <w:szCs w:val="24"/>
-        </w:rPr>
-        <w:t>M = 40000 -&gt; Total time = 0.</w:t>
-      </w:r>
-      <w:r>
-        <w:rPr>
-          <w:sz w:val="24"/>
-          <w:szCs w:val="24"/>
-        </w:rPr>
-        <w:t>004469</w:t>
-      </w:r>
-      <w:r>
-        <w:rPr>
-          <w:sz w:val="24"/>
-          <w:szCs w:val="24"/>
-        </w:rPr>
-        <w:t xml:space="preserve"> sec</w:t>
-      </w:r>
-    </w:p>
-    <w:p>
-      <w:pPr>
-        <w:rPr>
-          <w:sz w:val="24"/>
-          <w:szCs w:val="24"/>
-        </w:rPr>
-      </w:pPr>
-      <w:r>
-        <w:rPr>
-          <w:sz w:val="24"/>
-          <w:szCs w:val="24"/>
-        </w:rPr>
-        <w:t>M = 80000 -&gt; Total time = 0.</w:t>
-      </w:r>
-      <w:r>
-        <w:rPr>
-          <w:sz w:val="24"/>
-          <w:szCs w:val="24"/>
-        </w:rPr>
-        <w:t>005185</w:t>
-      </w:r>
-      <w:r>
-        <w:rPr>
-          <w:sz w:val="24"/>
-          <w:szCs w:val="24"/>
-        </w:rPr>
-        <w:t xml:space="preserve"> sec</w:t>
+        <w:t>M = 10000 -&gt; Total time = 0.003705 sec</w:t>
+      </w:r>
+    </w:p>
+    <w:p>
+      <w:pPr>
+        <w:rPr>
+          <w:sz w:val="24"/>
+          <w:szCs w:val="24"/>
+        </w:rPr>
+      </w:pPr>
+      <w:r>
+        <w:rPr>
+          <w:sz w:val="24"/>
+          <w:szCs w:val="24"/>
+        </w:rPr>
+        <w:t>M = 20000 -&gt; Total time = 0.003790 sec</w:t>
+      </w:r>
+    </w:p>
+    <w:p>
+      <w:pPr>
+        <w:rPr>
+          <w:sz w:val="24"/>
+          <w:szCs w:val="24"/>
+        </w:rPr>
+      </w:pPr>
+      <w:r>
+        <w:rPr>
+          <w:sz w:val="24"/>
+          <w:szCs w:val="24"/>
+        </w:rPr>
+        <w:t>M = 40000 -&gt; Total time = 0.004469 sec</w:t>
+      </w:r>
+    </w:p>
+    <w:p>
+      <w:pPr>
+        <w:rPr>
+          <w:sz w:val="24"/>
+          <w:szCs w:val="24"/>
+        </w:rPr>
+      </w:pPr>
+      <w:r>
+        <w:rPr>
+          <w:sz w:val="24"/>
+          <w:szCs w:val="24"/>
+        </w:rPr>
+        <w:t>M = 80000 -&gt; Total time = 0.005185 sec</w:t>
       </w:r>
     </w:p>
     <w:p>
@@ -4224,14 +4061,27 @@
                             <w:r>
                               <w:t xml:space="preserve">Figure </w:t>
                             </w:r>
-                            <w:fldSimple w:instr=" SEQ Figure \* ARABIC ">
-                              <w:r>
-                                <w:rPr>
-                                  <w:noProof/>
-                                </w:rPr>
-                                <w:t>2</w:t>
-                              </w:r>
-                            </w:fldSimple>
+                            <w:r>
+                              <w:fldChar w:fldCharType="begin"/>
+                            </w:r>
+                            <w:r>
+                              <w:instrText xml:space="preserve"> SEQ Figure \* ARABIC </w:instrText>
+                            </w:r>
+                            <w:r>
+                              <w:fldChar w:fldCharType="separate"/>
+                            </w:r>
+                            <w:r>
+                              <w:rPr>
+                                <w:noProof/>
+                              </w:rPr>
+                              <w:t>2</w:t>
+                            </w:r>
+                            <w:r>
+                              <w:rPr>
+                                <w:noProof/>
+                              </w:rPr>
+                              <w:fldChar w:fldCharType="end"/>
+                            </w:r>
                             <w:r>
                               <w:t xml:space="preserve"> - Data Plot of </w:t>
                             </w:r>
@@ -4274,14 +4124,27 @@
                       <w:r>
                         <w:t xml:space="preserve">Figure </w:t>
                       </w:r>
-                      <w:fldSimple w:instr=" SEQ Figure \* ARABIC ">
-                        <w:r>
-                          <w:rPr>
-                            <w:noProof/>
-                          </w:rPr>
-                          <w:t>2</w:t>
-                        </w:r>
-                      </w:fldSimple>
+                      <w:r>
+                        <w:fldChar w:fldCharType="begin"/>
+                      </w:r>
+                      <w:r>
+                        <w:instrText xml:space="preserve"> SEQ Figure \* ARABIC </w:instrText>
+                      </w:r>
+                      <w:r>
+                        <w:fldChar w:fldCharType="separate"/>
+                      </w:r>
+                      <w:r>
+                        <w:rPr>
+                          <w:noProof/>
+                        </w:rPr>
+                        <w:t>2</w:t>
+                      </w:r>
+                      <w:r>
+                        <w:rPr>
+                          <w:noProof/>
+                        </w:rPr>
+                        <w:fldChar w:fldCharType="end"/>
+                      </w:r>
                       <w:r>
                         <w:t xml:space="preserve"> - Data Plot of </w:t>
                       </w:r>
@@ -4446,43 +4309,22 @@
           <w:sz w:val="24"/>
           <w:szCs w:val="24"/>
         </w:rPr>
-        <w:t>M = 5000 -&gt; Total time = 0.</w:t>
-      </w:r>
-      <w:r>
-        <w:rPr>
-          <w:sz w:val="24"/>
-          <w:szCs w:val="24"/>
-        </w:rPr>
-        <w:t>001965</w:t>
-      </w:r>
-      <w:r>
-        <w:rPr>
-          <w:sz w:val="24"/>
-          <w:szCs w:val="24"/>
-        </w:rPr>
-        <w:t xml:space="preserve"> sec</w:t>
-      </w:r>
-    </w:p>
-    <w:p>
-      <w:pPr>
-        <w:rPr>
-          <w:sz w:val="24"/>
-          <w:szCs w:val="24"/>
-        </w:rPr>
-      </w:pPr>
-      <w:r>
-        <w:rPr>
-          <w:sz w:val="24"/>
-          <w:szCs w:val="24"/>
-        </w:rPr>
-        <w:t>M = 10000 -&gt; Total time = 0.</w:t>
-      </w:r>
-      <w:r>
-        <w:rPr>
-          <w:sz w:val="24"/>
-          <w:szCs w:val="24"/>
-        </w:rPr>
-        <w:t>002</w:t>
+        <w:t>M = 5000 -&gt; Total time = 0.001965 sec</w:t>
+      </w:r>
+    </w:p>
+    <w:p>
+      <w:pPr>
+        <w:rPr>
+          <w:sz w:val="24"/>
+          <w:szCs w:val="24"/>
+        </w:rPr>
+      </w:pPr>
+      <w:r>
+        <w:rPr>
+          <w:sz w:val="24"/>
+          <w:szCs w:val="24"/>
+        </w:rPr>
+        <w:t>M = 10000 -&gt; Total time = 0.002</w:t>
       </w:r>
       <w:r>
         <w:rPr>
@@ -4496,101 +4338,52 @@
           <w:sz w:val="24"/>
           <w:szCs w:val="24"/>
         </w:rPr>
-        <w:t>68</w:t>
-      </w:r>
-      <w:r>
-        <w:rPr>
-          <w:sz w:val="24"/>
-          <w:szCs w:val="24"/>
-        </w:rPr>
-        <w:t xml:space="preserve"> sec</w:t>
-      </w:r>
-    </w:p>
-    <w:p>
-      <w:pPr>
-        <w:rPr>
-          <w:sz w:val="24"/>
-          <w:szCs w:val="24"/>
-        </w:rPr>
-      </w:pPr>
-      <w:r>
-        <w:rPr>
-          <w:sz w:val="24"/>
-          <w:szCs w:val="24"/>
-        </w:rPr>
-        <w:t>M = 20000 -&gt; Total time = 0.</w:t>
-      </w:r>
-      <w:r>
-        <w:rPr>
-          <w:sz w:val="24"/>
-          <w:szCs w:val="24"/>
-        </w:rPr>
-        <w:t>002379</w:t>
-      </w:r>
-      <w:r>
-        <w:rPr>
-          <w:sz w:val="24"/>
-          <w:szCs w:val="24"/>
-        </w:rPr>
-        <w:t xml:space="preserve"> sec</w:t>
-      </w:r>
-    </w:p>
-    <w:p>
-      <w:pPr>
-        <w:rPr>
-          <w:sz w:val="24"/>
-          <w:szCs w:val="24"/>
-        </w:rPr>
-      </w:pPr>
-      <w:r>
-        <w:rPr>
-          <w:sz w:val="24"/>
-          <w:szCs w:val="24"/>
-        </w:rPr>
-        <w:t>M = 40000 -&gt; Total time = 0.</w:t>
-      </w:r>
-      <w:r>
-        <w:rPr>
-          <w:sz w:val="24"/>
-          <w:szCs w:val="24"/>
-        </w:rPr>
-        <w:t>002702</w:t>
-      </w:r>
-      <w:r>
-        <w:rPr>
-          <w:sz w:val="24"/>
-          <w:szCs w:val="24"/>
-        </w:rPr>
-        <w:t xml:space="preserve"> sec</w:t>
-      </w:r>
-    </w:p>
-    <w:p>
-      <w:pPr>
-        <w:rPr>
-          <w:sz w:val="24"/>
-          <w:szCs w:val="24"/>
-        </w:rPr>
-      </w:pPr>
-      <w:r>
-        <w:rPr>
-          <w:sz w:val="24"/>
-          <w:szCs w:val="24"/>
-        </w:rPr>
-        <w:t>M = 80000 -&gt; Total time = 0.</w:t>
-      </w:r>
-      <w:r>
-        <w:rPr>
-          <w:sz w:val="24"/>
-          <w:szCs w:val="24"/>
-        </w:rPr>
-        <w:t>003388</w:t>
-      </w:r>
-      <w:r>
-        <w:rPr>
-          <w:sz w:val="24"/>
-          <w:szCs w:val="24"/>
-        </w:rPr>
-        <w:t xml:space="preserve"> sec</w:t>
+        <w:t>68 sec</w:t>
+      </w:r>
+    </w:p>
+    <w:p>
+      <w:pPr>
+        <w:rPr>
+          <w:sz w:val="24"/>
+          <w:szCs w:val="24"/>
+        </w:rPr>
+      </w:pPr>
+      <w:r>
+        <w:rPr>
+          <w:sz w:val="24"/>
+          <w:szCs w:val="24"/>
+        </w:rPr>
+        <w:t>M = 20000 -&gt; Total time = 0.002379 sec</w:t>
+      </w:r>
+    </w:p>
+    <w:p>
+      <w:pPr>
+        <w:rPr>
+          <w:sz w:val="24"/>
+          <w:szCs w:val="24"/>
+        </w:rPr>
+      </w:pPr>
+      <w:r>
+        <w:rPr>
+          <w:sz w:val="24"/>
+          <w:szCs w:val="24"/>
+        </w:rPr>
+        <w:t>M = 40000 -&gt; Total time = 0.002702 sec</w:t>
+      </w:r>
+    </w:p>
+    <w:p>
+      <w:pPr>
+        <w:rPr>
+          <w:sz w:val="24"/>
+          <w:szCs w:val="24"/>
+        </w:rPr>
+      </w:pPr>
+      <w:r>
+        <w:rPr>
+          <w:sz w:val="24"/>
+          <w:szCs w:val="24"/>
+        </w:rPr>
+        <w:t>M = 80000 -&gt; Total time = 0.003388 sec</w:t>
       </w:r>
     </w:p>
     <w:p>
@@ -4620,137 +4413,67 @@
           <w:sz w:val="24"/>
           <w:szCs w:val="24"/>
         </w:rPr>
-        <w:t>M = 5000 -&gt; Total time = 0.</w:t>
-      </w:r>
-      <w:r>
-        <w:rPr>
-          <w:sz w:val="24"/>
-          <w:szCs w:val="24"/>
-        </w:rPr>
-        <w:t>003452</w:t>
-      </w:r>
-      <w:r>
-        <w:rPr>
-          <w:sz w:val="24"/>
-          <w:szCs w:val="24"/>
-        </w:rPr>
-        <w:t xml:space="preserve"> sec</w:t>
-      </w:r>
-    </w:p>
-    <w:p>
-      <w:pPr>
-        <w:rPr>
-          <w:sz w:val="24"/>
-          <w:szCs w:val="24"/>
-        </w:rPr>
-      </w:pPr>
-      <w:r>
-        <w:rPr>
-          <w:sz w:val="24"/>
-          <w:szCs w:val="24"/>
-        </w:rPr>
-        <w:t>M = 10000 -&gt; Total time = 0.</w:t>
-      </w:r>
-      <w:r>
-        <w:rPr>
-          <w:sz w:val="24"/>
-          <w:szCs w:val="24"/>
-        </w:rPr>
-        <w:t>003499</w:t>
-      </w:r>
-      <w:r>
-        <w:rPr>
-          <w:sz w:val="24"/>
-          <w:szCs w:val="24"/>
-        </w:rPr>
-        <w:t xml:space="preserve"> sec</w:t>
-      </w:r>
-    </w:p>
-    <w:p>
-      <w:pPr>
-        <w:rPr>
-          <w:sz w:val="24"/>
-          <w:szCs w:val="24"/>
-        </w:rPr>
-      </w:pPr>
-      <w:r>
-        <w:rPr>
-          <w:sz w:val="24"/>
-          <w:szCs w:val="24"/>
-        </w:rPr>
-        <w:t>M = 20000 -&gt; Total time = 0.</w:t>
-      </w:r>
-      <w:r>
-        <w:rPr>
-          <w:sz w:val="24"/>
-          <w:szCs w:val="24"/>
-        </w:rPr>
-        <w:t>003798</w:t>
-      </w:r>
-      <w:r>
-        <w:rPr>
-          <w:sz w:val="24"/>
-          <w:szCs w:val="24"/>
-        </w:rPr>
-        <w:t xml:space="preserve"> sec</w:t>
-      </w:r>
-    </w:p>
-    <w:p>
-      <w:pPr>
-        <w:rPr>
-          <w:sz w:val="24"/>
-          <w:szCs w:val="24"/>
-        </w:rPr>
-      </w:pPr>
-      <w:r>
-        <w:rPr>
-          <w:sz w:val="24"/>
-          <w:szCs w:val="24"/>
-        </w:rPr>
-        <w:t>M = 40000 -&gt; Total time = 0.</w:t>
-      </w:r>
-      <w:r>
-        <w:rPr>
-          <w:sz w:val="24"/>
-          <w:szCs w:val="24"/>
-        </w:rPr>
-        <w:t>004540</w:t>
-      </w:r>
-      <w:r>
-        <w:rPr>
-          <w:sz w:val="24"/>
-          <w:szCs w:val="24"/>
-        </w:rPr>
-        <w:t xml:space="preserve"> sec</w:t>
-      </w:r>
-    </w:p>
-    <w:p>
-      <w:pPr>
-        <w:rPr>
-          <w:sz w:val="24"/>
-          <w:szCs w:val="24"/>
-        </w:rPr>
-      </w:pPr>
-      <w:r>
-        <w:rPr>
-          <w:sz w:val="24"/>
-          <w:szCs w:val="24"/>
-        </w:rPr>
-        <w:t>M = 80000 -&gt; Total time = 0.</w:t>
-      </w:r>
-      <w:r>
-        <w:rPr>
-          <w:sz w:val="24"/>
-          <w:szCs w:val="24"/>
-        </w:rPr>
-        <w:t>004867</w:t>
-      </w:r>
-      <w:r>
-        <w:rPr>
-          <w:sz w:val="24"/>
-          <w:szCs w:val="24"/>
-        </w:rPr>
-        <w:t xml:space="preserve"> sec</w:t>
+        <w:t>M = 5000 -&gt; Total time = 0.003452 sec</w:t>
+      </w:r>
+    </w:p>
+    <w:p>
+      <w:pPr>
+        <w:rPr>
+          <w:sz w:val="24"/>
+          <w:szCs w:val="24"/>
+        </w:rPr>
+      </w:pPr>
+      <w:r>
+        <w:rPr>
+          <w:sz w:val="24"/>
+          <w:szCs w:val="24"/>
+        </w:rPr>
+        <w:t>M = 10000 -&gt; Total time = 0.003499 sec</w:t>
+      </w:r>
+    </w:p>
+    <w:p>
+      <w:pPr>
+        <w:rPr>
+          <w:sz w:val="24"/>
+          <w:szCs w:val="24"/>
+        </w:rPr>
+      </w:pPr>
+      <w:r>
+        <w:rPr>
+          <w:sz w:val="24"/>
+          <w:szCs w:val="24"/>
+        </w:rPr>
+        <w:t>M = 20000 -&gt; Total time = 0.003798 sec</w:t>
+      </w:r>
+    </w:p>
+    <w:p>
+      <w:pPr>
+        <w:rPr>
+          <w:sz w:val="24"/>
+          <w:szCs w:val="24"/>
+        </w:rPr>
+      </w:pPr>
+      <w:r>
+        <w:rPr>
+          <w:sz w:val="24"/>
+          <w:szCs w:val="24"/>
+        </w:rPr>
+        <w:t>M = 40000 -&gt; Total time = 0.004540 sec</w:t>
+      </w:r>
+    </w:p>
+    <w:p>
+      <w:pPr>
+        <w:rPr>
+          <w:sz w:val="24"/>
+          <w:szCs w:val="24"/>
+        </w:rPr>
+      </w:pPr>
+      <w:r>
+        <w:rPr>
+          <w:sz w:val="24"/>
+          <w:szCs w:val="24"/>
+        </w:rPr>
+        <w:t>M = 80000 -&gt; Total time = 0.004867 sec</w:t>
       </w:r>
     </w:p>
     <w:p>
@@ -4821,14 +4544,27 @@
                             <w:r>
                               <w:t xml:space="preserve">Figure </w:t>
                             </w:r>
-                            <w:fldSimple w:instr=" SEQ Figure \* ARABIC ">
-                              <w:r>
-                                <w:rPr>
-                                  <w:noProof/>
-                                </w:rPr>
-                                <w:t>3</w:t>
-                              </w:r>
-                            </w:fldSimple>
+                            <w:r>
+                              <w:fldChar w:fldCharType="begin"/>
+                            </w:r>
+                            <w:r>
+                              <w:instrText xml:space="preserve"> SEQ Figure \* ARABIC </w:instrText>
+                            </w:r>
+                            <w:r>
+                              <w:fldChar w:fldCharType="separate"/>
+                            </w:r>
+                            <w:r>
+                              <w:rPr>
+                                <w:noProof/>
+                              </w:rPr>
+                              <w:t>3</w:t>
+                            </w:r>
+                            <w:r>
+                              <w:rPr>
+                                <w:noProof/>
+                              </w:rPr>
+                              <w:fldChar w:fldCharType="end"/>
+                            </w:r>
                             <w:r>
                               <w:t xml:space="preserve"> - Data Plot of </w:t>
                             </w:r>
@@ -4871,14 +4607,27 @@
                       <w:r>
                         <w:t xml:space="preserve">Figure </w:t>
                       </w:r>
-                      <w:fldSimple w:instr=" SEQ Figure \* ARABIC ">
-                        <w:r>
-                          <w:rPr>
-                            <w:noProof/>
-                          </w:rPr>
-                          <w:t>3</w:t>
-                        </w:r>
-                      </w:fldSimple>
+                      <w:r>
+                        <w:fldChar w:fldCharType="begin"/>
+                      </w:r>
+                      <w:r>
+                        <w:instrText xml:space="preserve"> SEQ Figure \* ARABIC </w:instrText>
+                      </w:r>
+                      <w:r>
+                        <w:fldChar w:fldCharType="separate"/>
+                      </w:r>
+                      <w:r>
+                        <w:rPr>
+                          <w:noProof/>
+                        </w:rPr>
+                        <w:t>3</w:t>
+                      </w:r>
+                      <w:r>
+                        <w:rPr>
+                          <w:noProof/>
+                        </w:rPr>
+                        <w:fldChar w:fldCharType="end"/>
+                      </w:r>
                       <w:r>
                         <w:t xml:space="preserve"> - Data Plot of </w:t>
                       </w:r>
@@ -5048,137 +4797,67 @@
           <w:sz w:val="24"/>
           <w:szCs w:val="24"/>
         </w:rPr>
-        <w:t>M = 5000 -&gt; Total time = 0.</w:t>
-      </w:r>
-      <w:r>
-        <w:rPr>
-          <w:sz w:val="24"/>
-          <w:szCs w:val="24"/>
-        </w:rPr>
-        <w:t>005005</w:t>
-      </w:r>
-      <w:r>
-        <w:rPr>
-          <w:sz w:val="24"/>
-          <w:szCs w:val="24"/>
-        </w:rPr>
-        <w:t xml:space="preserve"> sec</w:t>
-      </w:r>
-    </w:p>
-    <w:p>
-      <w:pPr>
-        <w:rPr>
-          <w:sz w:val="24"/>
-          <w:szCs w:val="24"/>
-        </w:rPr>
-      </w:pPr>
-      <w:r>
-        <w:rPr>
-          <w:sz w:val="24"/>
-          <w:szCs w:val="24"/>
-        </w:rPr>
-        <w:t>M = 10000 -&gt; Total time = 0.</w:t>
-      </w:r>
-      <w:r>
-        <w:rPr>
-          <w:sz w:val="24"/>
-          <w:szCs w:val="24"/>
-        </w:rPr>
-        <w:t>005673</w:t>
-      </w:r>
-      <w:r>
-        <w:rPr>
-          <w:sz w:val="24"/>
-          <w:szCs w:val="24"/>
-        </w:rPr>
-        <w:t xml:space="preserve"> sec</w:t>
-      </w:r>
-    </w:p>
-    <w:p>
-      <w:pPr>
-        <w:rPr>
-          <w:sz w:val="24"/>
-          <w:szCs w:val="24"/>
-        </w:rPr>
-      </w:pPr>
-      <w:r>
-        <w:rPr>
-          <w:sz w:val="24"/>
-          <w:szCs w:val="24"/>
-        </w:rPr>
-        <w:t>M = 20000 -&gt; Total time = 0.</w:t>
-      </w:r>
-      <w:r>
-        <w:rPr>
-          <w:sz w:val="24"/>
-          <w:szCs w:val="24"/>
-        </w:rPr>
-        <w:t>007609</w:t>
-      </w:r>
-      <w:r>
-        <w:rPr>
-          <w:sz w:val="24"/>
-          <w:szCs w:val="24"/>
-        </w:rPr>
-        <w:t xml:space="preserve"> sec</w:t>
-      </w:r>
-    </w:p>
-    <w:p>
-      <w:pPr>
-        <w:rPr>
-          <w:sz w:val="24"/>
-          <w:szCs w:val="24"/>
-        </w:rPr>
-      </w:pPr>
-      <w:r>
-        <w:rPr>
-          <w:sz w:val="24"/>
-          <w:szCs w:val="24"/>
-        </w:rPr>
-        <w:t>M = 40000 -&gt; Total time = 0.</w:t>
-      </w:r>
-      <w:r>
-        <w:rPr>
-          <w:sz w:val="24"/>
-          <w:szCs w:val="24"/>
-        </w:rPr>
-        <w:t>012410</w:t>
-      </w:r>
-      <w:r>
-        <w:rPr>
-          <w:sz w:val="24"/>
-          <w:szCs w:val="24"/>
-        </w:rPr>
-        <w:t xml:space="preserve"> sec</w:t>
-      </w:r>
-    </w:p>
-    <w:p>
-      <w:pPr>
-        <w:rPr>
-          <w:sz w:val="24"/>
-          <w:szCs w:val="24"/>
-        </w:rPr>
-      </w:pPr>
-      <w:r>
-        <w:rPr>
-          <w:sz w:val="24"/>
-          <w:szCs w:val="24"/>
-        </w:rPr>
-        <w:t>M = 80000 -&gt; Total time = 0.</w:t>
-      </w:r>
-      <w:r>
-        <w:rPr>
-          <w:sz w:val="24"/>
-          <w:szCs w:val="24"/>
-        </w:rPr>
-        <w:t>018256</w:t>
-      </w:r>
-      <w:r>
-        <w:rPr>
-          <w:sz w:val="24"/>
-          <w:szCs w:val="24"/>
-        </w:rPr>
-        <w:t xml:space="preserve"> sec</w:t>
+        <w:t>M = 5000 -&gt; Total time = 0.005005 sec</w:t>
+      </w:r>
+    </w:p>
+    <w:p>
+      <w:pPr>
+        <w:rPr>
+          <w:sz w:val="24"/>
+          <w:szCs w:val="24"/>
+        </w:rPr>
+      </w:pPr>
+      <w:r>
+        <w:rPr>
+          <w:sz w:val="24"/>
+          <w:szCs w:val="24"/>
+        </w:rPr>
+        <w:t>M = 10000 -&gt; Total time = 0.005673 sec</w:t>
+      </w:r>
+    </w:p>
+    <w:p>
+      <w:pPr>
+        <w:rPr>
+          <w:sz w:val="24"/>
+          <w:szCs w:val="24"/>
+        </w:rPr>
+      </w:pPr>
+      <w:r>
+        <w:rPr>
+          <w:sz w:val="24"/>
+          <w:szCs w:val="24"/>
+        </w:rPr>
+        <w:t>M = 20000 -&gt; Total time = 0.007609 sec</w:t>
+      </w:r>
+    </w:p>
+    <w:p>
+      <w:pPr>
+        <w:rPr>
+          <w:sz w:val="24"/>
+          <w:szCs w:val="24"/>
+        </w:rPr>
+      </w:pPr>
+      <w:r>
+        <w:rPr>
+          <w:sz w:val="24"/>
+          <w:szCs w:val="24"/>
+        </w:rPr>
+        <w:t>M = 40000 -&gt; Total time = 0.012410 sec</w:t>
+      </w:r>
+    </w:p>
+    <w:p>
+      <w:pPr>
+        <w:rPr>
+          <w:sz w:val="24"/>
+          <w:szCs w:val="24"/>
+        </w:rPr>
+      </w:pPr>
+      <w:r>
+        <w:rPr>
+          <w:sz w:val="24"/>
+          <w:szCs w:val="24"/>
+        </w:rPr>
+        <w:t>M = 80000 -&gt; Total time = 0.018256 sec</w:t>
       </w:r>
     </w:p>
     <w:p>
@@ -5249,14 +4928,27 @@
                             <w:r>
                               <w:t xml:space="preserve">Figure </w:t>
                             </w:r>
-                            <w:fldSimple w:instr=" SEQ Figure \* ARABIC ">
-                              <w:r>
-                                <w:rPr>
-                                  <w:noProof/>
-                                </w:rPr>
-                                <w:t>4</w:t>
-                              </w:r>
-                            </w:fldSimple>
+                            <w:r>
+                              <w:fldChar w:fldCharType="begin"/>
+                            </w:r>
+                            <w:r>
+                              <w:instrText xml:space="preserve"> SEQ Figure \* ARABIC </w:instrText>
+                            </w:r>
+                            <w:r>
+                              <w:fldChar w:fldCharType="separate"/>
+                            </w:r>
+                            <w:r>
+                              <w:rPr>
+                                <w:noProof/>
+                              </w:rPr>
+                              <w:t>4</w:t>
+                            </w:r>
+                            <w:r>
+                              <w:rPr>
+                                <w:noProof/>
+                              </w:rPr>
+                              <w:fldChar w:fldCharType="end"/>
+                            </w:r>
                             <w:r>
                               <w:t xml:space="preserve"> Data Plot of </w:t>
                             </w:r>
@@ -5299,14 +4991,27 @@
                       <w:r>
                         <w:t xml:space="preserve">Figure </w:t>
                       </w:r>
-                      <w:fldSimple w:instr=" SEQ Figure \* ARABIC ">
-                        <w:r>
-                          <w:rPr>
-                            <w:noProof/>
-                          </w:rPr>
-                          <w:t>4</w:t>
-                        </w:r>
-                      </w:fldSimple>
+                      <w:r>
+                        <w:fldChar w:fldCharType="begin"/>
+                      </w:r>
+                      <w:r>
+                        <w:instrText xml:space="preserve"> SEQ Figure \* ARABIC </w:instrText>
+                      </w:r>
+                      <w:r>
+                        <w:fldChar w:fldCharType="separate"/>
+                      </w:r>
+                      <w:r>
+                        <w:rPr>
+                          <w:noProof/>
+                        </w:rPr>
+                        <w:t>4</w:t>
+                      </w:r>
+                      <w:r>
+                        <w:rPr>
+                          <w:noProof/>
+                        </w:rPr>
+                        <w:fldChar w:fldCharType="end"/>
+                      </w:r>
                       <w:r>
                         <w:t xml:space="preserve"> Data Plot of </w:t>
                       </w:r>
@@ -5469,7 +5174,21 @@
           <w:sz w:val="24"/>
           <w:szCs w:val="24"/>
         </w:rPr>
-        <w:t xml:space="preserve">In Normal Mode, the main process does not intercept, therefore, it is not on the data flow. Since we are not reading and writing byte by byte in the normal mode, changes in the number of bytes to read/write in one system call do not affect the result of the executions. However, in Tapped Mode, the main process in on the data flow. I.e., main process reads the output of the first child byte by byte from the pipe and write the result to the other pipe again byte by byte. When we increase the number of bytes that we read/write in one system call, the time elapsing for producing and consuming characters significantly decreases. Therefore, it can be beneficial in terms of performance to increase the number of bytes that is used in one system call. </w:t>
+        <w:t>In Normal Mode, the main process does not intercept, therefore, it is not on the data flow. Since we are not reading and writing byte by byte in the normal mode, changes in the number of bytes to read/write in one system call do not affect the result of the executions</w:t>
+      </w:r>
+      <w:r>
+        <w:rPr>
+          <w:sz w:val="24"/>
+          <w:szCs w:val="24"/>
+        </w:rPr>
+        <w:t>, as can be seen from the figures 1-2-3</w:t>
+      </w:r>
+      <w:r>
+        <w:rPr>
+          <w:sz w:val="24"/>
+          <w:szCs w:val="24"/>
+        </w:rPr>
+        <w:t xml:space="preserve">. However, in Tapped Mode, the main process in on the data flow. I.e., main process reads the output of the first child byte by byte from the pipe and write the result to the other pipe again byte by byte. When we increase the number of bytes that we read/write in one system call, the time elapsing for producing and consuming characters significantly decreases. Therefore, it can be beneficial in terms of performance to increase the number of bytes that is used in one system call. </w:t>
       </w:r>
     </w:p>
     <w:sectPr>
@@ -6230,7 +5949,7 @@
 </file>
 
 <file path=customXml/itemProps1.xml><?xml version="1.0" encoding="utf-8"?>
-<ds:datastoreItem xmlns:ds="http://schemas.openxmlformats.org/officeDocument/2006/customXml" ds:itemID="{85B8B062-04CE-46E6-9E94-39CA7A659B2C}">
+<ds:datastoreItem xmlns:ds="http://schemas.openxmlformats.org/officeDocument/2006/customXml" ds:itemID="{564AA3A9-06B5-4B6F-B688-1A1FE2456970}">
   <ds:schemaRefs>
     <ds:schemaRef ds:uri="http://schemas.openxmlformats.org/officeDocument/2006/bibliography"/>
   </ds:schemaRefs>

</xml_diff>